<commit_message>
binary heap and set
</commit_message>
<xml_diff>
--- a/data structure.docx
+++ b/data structure.docx
@@ -1488,6 +1488,7 @@
       </w:pPr>
       <w:r>
         <w:rPr>
+          <w:noProof/>
           <w:lang w:val="en-US"/>
         </w:rPr>
         <w:drawing>
@@ -2019,25 +2020,7 @@
         <w:rPr>
           <w:lang w:val="en-US"/>
         </w:rPr>
-        <w:t xml:space="preserve">) - </w:t>
-      </w:r>
-      <w:r>
-        <w:rPr>
-          <w:lang w:val="en-US"/>
-        </w:rPr>
-        <w:t>phi(h_</w:t>
-      </w:r>
-      <w:r>
-        <w:rPr>
-          <w:lang w:val="en-US"/>
-        </w:rPr>
-        <w:t>(t-1)</w:t>
-      </w:r>
-      <w:r>
-        <w:rPr>
-          <w:lang w:val="en-US"/>
-        </w:rPr>
-        <w:t>)</w:t>
+        <w:t>) - phi(h_(t-1))</w:t>
       </w:r>
     </w:p>
     <w:p>
@@ -2139,6 +2122,7 @@
       </w:pPr>
       <w:r>
         <w:rPr>
+          <w:noProof/>
           <w:lang w:val="en-US"/>
         </w:rPr>
         <w:drawing>
@@ -2191,6 +2175,7 @@
       </w:pPr>
       <w:r>
         <w:rPr>
+          <w:noProof/>
           <w:lang w:val="en-US"/>
         </w:rPr>
         <w:lastRenderedPageBreak/>
@@ -2244,6 +2229,7 @@
       </w:pPr>
       <w:r>
         <w:rPr>
+          <w:noProof/>
           <w:lang w:val="en-US"/>
         </w:rPr>
         <w:drawing>
@@ -2286,14 +2272,3155 @@
     <w:p>
       <w:pPr>
         <w:pStyle w:val="ListParagraph"/>
+        <w:rPr>
+          <w:lang w:val="en-US"/>
+        </w:rPr>
+      </w:pPr>
+      <w:r>
+        <w:rPr>
+          <w:lang w:val="en-US"/>
+        </w:rPr>
+        <w:t>Priority Queue:</w:t>
+      </w:r>
+    </w:p>
+    <w:p>
+      <w:pPr>
+        <w:pStyle w:val="ListParagraph"/>
+        <w:numPr>
+          <w:ilvl w:val="0"/>
+          <w:numId w:val="11"/>
+        </w:numPr>
+        <w:rPr>
+          <w:lang w:val="en-US"/>
+        </w:rPr>
+      </w:pPr>
+      <w:r>
+        <w:rPr>
+          <w:lang w:val="en-US"/>
+        </w:rPr>
+        <w:t xml:space="preserve">Python </w:t>
+      </w:r>
+      <w:proofErr w:type="spellStart"/>
+      <w:r>
+        <w:rPr>
+          <w:lang w:val="en-US"/>
+        </w:rPr>
+        <w:t>heapq</w:t>
+      </w:r>
+      <w:proofErr w:type="spellEnd"/>
+    </w:p>
+    <w:p>
+      <w:pPr>
+        <w:pStyle w:val="ListParagraph"/>
+        <w:numPr>
+          <w:ilvl w:val="0"/>
+          <w:numId w:val="11"/>
+        </w:numPr>
+        <w:rPr>
+          <w:lang w:val="en-US"/>
+        </w:rPr>
+      </w:pPr>
+      <w:r>
+        <w:rPr>
+          <w:lang w:val="en-US"/>
+        </w:rPr>
+        <w:t xml:space="preserve">Element is assigned a priority and come out in order by </w:t>
+      </w:r>
+      <w:proofErr w:type="gramStart"/>
+      <w:r>
+        <w:rPr>
+          <w:lang w:val="en-US"/>
+        </w:rPr>
+        <w:t>priority</w:t>
+      </w:r>
+      <w:proofErr w:type="gramEnd"/>
+    </w:p>
+    <w:p>
+      <w:pPr>
+        <w:pStyle w:val="ListParagraph"/>
+        <w:numPr>
+          <w:ilvl w:val="0"/>
+          <w:numId w:val="11"/>
+        </w:numPr>
+        <w:rPr>
+          <w:lang w:val="en-US"/>
+        </w:rPr>
+      </w:pPr>
+      <w:r>
+        <w:rPr>
+          <w:lang w:val="en-US"/>
+        </w:rPr>
+        <w:t>Use case:</w:t>
+      </w:r>
+    </w:p>
+    <w:p>
+      <w:pPr>
+        <w:pStyle w:val="ListParagraph"/>
         <w:numPr>
           <w:ilvl w:val="1"/>
-          <w:numId w:val="10"/>
-        </w:numPr>
-        <w:rPr>
-          <w:lang w:val="en-US"/>
-        </w:rPr>
-      </w:pPr>
+          <w:numId w:val="11"/>
+        </w:numPr>
+        <w:rPr>
+          <w:lang w:val="en-US"/>
+        </w:rPr>
+      </w:pPr>
+      <w:r>
+        <w:rPr>
+          <w:lang w:val="en-US"/>
+        </w:rPr>
+        <w:t xml:space="preserve">Want to process job one by one in order of decreasing </w:t>
+      </w:r>
+      <w:proofErr w:type="gramStart"/>
+      <w:r>
+        <w:rPr>
+          <w:lang w:val="en-US"/>
+        </w:rPr>
+        <w:t>priority</w:t>
+      </w:r>
+      <w:proofErr w:type="gramEnd"/>
+    </w:p>
+    <w:p>
+      <w:pPr>
+        <w:pStyle w:val="ListParagraph"/>
+        <w:numPr>
+          <w:ilvl w:val="1"/>
+          <w:numId w:val="11"/>
+        </w:numPr>
+        <w:rPr>
+          <w:lang w:val="en-US"/>
+        </w:rPr>
+      </w:pPr>
+      <w:r>
+        <w:rPr>
+          <w:lang w:val="en-US"/>
+        </w:rPr>
+        <w:t>New job: Insert(job)</w:t>
+      </w:r>
+    </w:p>
+    <w:p>
+      <w:pPr>
+        <w:pStyle w:val="ListParagraph"/>
+        <w:numPr>
+          <w:ilvl w:val="1"/>
+          <w:numId w:val="11"/>
+        </w:numPr>
+        <w:rPr>
+          <w:lang w:val="en-US"/>
+        </w:rPr>
+      </w:pPr>
+      <w:r>
+        <w:rPr>
+          <w:lang w:val="en-US"/>
+        </w:rPr>
+        <w:t xml:space="preserve">Done job: </w:t>
+      </w:r>
+      <w:proofErr w:type="spellStart"/>
+      <w:proofErr w:type="gramStart"/>
+      <w:r>
+        <w:rPr>
+          <w:lang w:val="en-US"/>
+        </w:rPr>
+        <w:t>ExtractMax</w:t>
+      </w:r>
+      <w:proofErr w:type="spellEnd"/>
+      <w:r>
+        <w:rPr>
+          <w:lang w:val="en-US"/>
+        </w:rPr>
+        <w:t>(</w:t>
+      </w:r>
+      <w:proofErr w:type="gramEnd"/>
+      <w:r>
+        <w:rPr>
+          <w:lang w:val="en-US"/>
+        </w:rPr>
+        <w:t>)</w:t>
+      </w:r>
+    </w:p>
+    <w:p>
+      <w:pPr>
+        <w:pStyle w:val="ListParagraph"/>
+        <w:numPr>
+          <w:ilvl w:val="0"/>
+          <w:numId w:val="11"/>
+        </w:numPr>
+        <w:rPr>
+          <w:lang w:val="en-US"/>
+        </w:rPr>
+      </w:pPr>
+      <w:r>
+        <w:rPr>
+          <w:lang w:val="en-US"/>
+        </w:rPr>
+        <w:t xml:space="preserve">Insert(p), </w:t>
+      </w:r>
+      <w:proofErr w:type="spellStart"/>
+      <w:proofErr w:type="gramStart"/>
+      <w:r>
+        <w:rPr>
+          <w:lang w:val="en-US"/>
+        </w:rPr>
+        <w:t>ExtractMax</w:t>
+      </w:r>
+      <w:proofErr w:type="spellEnd"/>
+      <w:r>
+        <w:rPr>
+          <w:lang w:val="en-US"/>
+        </w:rPr>
+        <w:t>(</w:t>
+      </w:r>
+      <w:proofErr w:type="gramEnd"/>
+      <w:r>
+        <w:rPr>
+          <w:lang w:val="en-US"/>
+        </w:rPr>
+        <w:t xml:space="preserve">), Remove(it), </w:t>
+      </w:r>
+      <w:proofErr w:type="spellStart"/>
+      <w:r>
+        <w:rPr>
+          <w:lang w:val="en-US"/>
+        </w:rPr>
+        <w:t>GetMax</w:t>
+      </w:r>
+      <w:proofErr w:type="spellEnd"/>
+      <w:r>
+        <w:rPr>
+          <w:lang w:val="en-US"/>
+        </w:rPr>
+        <w:t xml:space="preserve">(), </w:t>
+      </w:r>
+      <w:proofErr w:type="spellStart"/>
+      <w:r>
+        <w:rPr>
+          <w:lang w:val="en-US"/>
+        </w:rPr>
+        <w:t>ChangePriority</w:t>
+      </w:r>
+      <w:proofErr w:type="spellEnd"/>
+      <w:r>
+        <w:rPr>
+          <w:lang w:val="en-US"/>
+        </w:rPr>
+        <w:t>(it, p)</w:t>
+      </w:r>
+    </w:p>
+    <w:p>
+      <w:pPr>
+        <w:pStyle w:val="ListParagraph"/>
+        <w:numPr>
+          <w:ilvl w:val="1"/>
+          <w:numId w:val="11"/>
+        </w:numPr>
+        <w:rPr>
+          <w:lang w:val="en-US"/>
+        </w:rPr>
+      </w:pPr>
+      <w:r>
+        <w:rPr>
+          <w:lang w:val="en-US"/>
+        </w:rPr>
+        <w:lastRenderedPageBreak/>
+        <w:t xml:space="preserve">Elements stored order is not </w:t>
+      </w:r>
+      <w:proofErr w:type="gramStart"/>
+      <w:r>
+        <w:rPr>
+          <w:lang w:val="en-US"/>
+        </w:rPr>
+        <w:t>important</w:t>
+      </w:r>
+      <w:proofErr w:type="gramEnd"/>
+    </w:p>
+    <w:p>
+      <w:pPr>
+        <w:pStyle w:val="ListParagraph"/>
+        <w:numPr>
+          <w:ilvl w:val="0"/>
+          <w:numId w:val="11"/>
+        </w:numPr>
+        <w:rPr>
+          <w:lang w:val="en-US"/>
+        </w:rPr>
+      </w:pPr>
+      <w:r>
+        <w:rPr>
+          <w:lang w:val="en-US"/>
+        </w:rPr>
+        <w:t>Algorithm:</w:t>
+      </w:r>
+    </w:p>
+    <w:p>
+      <w:pPr>
+        <w:pStyle w:val="ListParagraph"/>
+        <w:numPr>
+          <w:ilvl w:val="1"/>
+          <w:numId w:val="11"/>
+        </w:numPr>
+        <w:rPr>
+          <w:lang w:val="en-US"/>
+        </w:rPr>
+      </w:pPr>
+      <w:r>
+        <w:rPr>
+          <w:lang w:val="en-US"/>
+        </w:rPr>
+        <w:drawing>
+          <wp:inline distT="0" distB="0" distL="0" distR="0" wp14:anchorId="1D4057E4" wp14:editId="4878970D">
+            <wp:extent cx="3010320" cy="1857634"/>
+            <wp:effectExtent l="0" t="0" r="0" b="9525"/>
+            <wp:docPr id="7" name="Picture 7"/>
+            <wp:cNvGraphicFramePr>
+              <a:graphicFrameLocks xmlns:a="http://schemas.openxmlformats.org/drawingml/2006/main" noChangeAspect="1"/>
+            </wp:cNvGraphicFramePr>
+            <a:graphic xmlns:a="http://schemas.openxmlformats.org/drawingml/2006/main">
+              <a:graphicData uri="http://schemas.openxmlformats.org/drawingml/2006/picture">
+                <pic:pic xmlns:pic="http://schemas.openxmlformats.org/drawingml/2006/picture">
+                  <pic:nvPicPr>
+                    <pic:cNvPr id="1" name=""/>
+                    <pic:cNvPicPr/>
+                  </pic:nvPicPr>
+                  <pic:blipFill>
+                    <a:blip r:embed="rId16"/>
+                    <a:stretch>
+                      <a:fillRect/>
+                    </a:stretch>
+                  </pic:blipFill>
+                  <pic:spPr>
+                    <a:xfrm>
+                      <a:off x="0" y="0"/>
+                      <a:ext cx="3010320" cy="1857634"/>
+                    </a:xfrm>
+                    <a:prstGeom prst="rect">
+                      <a:avLst/>
+                    </a:prstGeom>
+                  </pic:spPr>
+                </pic:pic>
+              </a:graphicData>
+            </a:graphic>
+          </wp:inline>
+        </w:drawing>
+      </w:r>
+    </w:p>
+    <w:p>
+      <w:pPr>
+        <w:pStyle w:val="ListParagraph"/>
+        <w:numPr>
+          <w:ilvl w:val="0"/>
+          <w:numId w:val="11"/>
+        </w:numPr>
+        <w:rPr>
+          <w:lang w:val="en-US"/>
+        </w:rPr>
+      </w:pPr>
+      <w:r>
+        <w:rPr>
+          <w:lang w:val="en-US"/>
+        </w:rPr>
+        <w:t>Implementation:</w:t>
+      </w:r>
+    </w:p>
+    <w:p>
+      <w:pPr>
+        <w:pStyle w:val="ListParagraph"/>
+        <w:numPr>
+          <w:ilvl w:val="1"/>
+          <w:numId w:val="11"/>
+        </w:numPr>
+        <w:rPr>
+          <w:lang w:val="en-US"/>
+        </w:rPr>
+      </w:pPr>
+      <w:r>
+        <w:rPr>
+          <w:lang w:val="en-US"/>
+        </w:rPr>
+        <w:t>Unsorted Array/List</w:t>
+      </w:r>
+    </w:p>
+    <w:p>
+      <w:pPr>
+        <w:pStyle w:val="ListParagraph"/>
+        <w:numPr>
+          <w:ilvl w:val="2"/>
+          <w:numId w:val="11"/>
+        </w:numPr>
+        <w:rPr>
+          <w:lang w:val="en-US"/>
+        </w:rPr>
+      </w:pPr>
+      <w:r>
+        <w:rPr>
+          <w:lang w:val="en-US"/>
+        </w:rPr>
+        <w:t xml:space="preserve">Insert(e), </w:t>
+      </w:r>
+      <w:proofErr w:type="gramStart"/>
+      <w:r>
+        <w:rPr>
+          <w:lang w:val="en-US"/>
+        </w:rPr>
+        <w:t>O(</w:t>
+      </w:r>
+      <w:proofErr w:type="gramEnd"/>
+      <w:r>
+        <w:rPr>
+          <w:lang w:val="en-US"/>
+        </w:rPr>
+        <w:t>1)</w:t>
+      </w:r>
+    </w:p>
+    <w:p>
+      <w:pPr>
+        <w:pStyle w:val="ListParagraph"/>
+        <w:numPr>
+          <w:ilvl w:val="2"/>
+          <w:numId w:val="11"/>
+        </w:numPr>
+        <w:rPr>
+          <w:lang w:val="en-US"/>
+        </w:rPr>
+      </w:pPr>
+      <w:proofErr w:type="spellStart"/>
+      <w:proofErr w:type="gramStart"/>
+      <w:r>
+        <w:rPr>
+          <w:lang w:val="en-US"/>
+        </w:rPr>
+        <w:t>ExtractMax</w:t>
+      </w:r>
+      <w:proofErr w:type="spellEnd"/>
+      <w:r>
+        <w:rPr>
+          <w:lang w:val="en-US"/>
+        </w:rPr>
+        <w:t>(</w:t>
+      </w:r>
+      <w:proofErr w:type="gramEnd"/>
+      <w:r>
+        <w:rPr>
+          <w:lang w:val="en-US"/>
+        </w:rPr>
+        <w:t>), O(n)</w:t>
+      </w:r>
+    </w:p>
+    <w:p>
+      <w:pPr>
+        <w:pStyle w:val="ListParagraph"/>
+        <w:numPr>
+          <w:ilvl w:val="1"/>
+          <w:numId w:val="11"/>
+        </w:numPr>
+        <w:rPr>
+          <w:lang w:val="en-US"/>
+        </w:rPr>
+      </w:pPr>
+      <w:r>
+        <w:rPr>
+          <w:lang w:val="en-US"/>
+        </w:rPr>
+        <w:t>Sorted Array</w:t>
+      </w:r>
+    </w:p>
+    <w:p>
+      <w:pPr>
+        <w:pStyle w:val="ListParagraph"/>
+        <w:numPr>
+          <w:ilvl w:val="2"/>
+          <w:numId w:val="11"/>
+        </w:numPr>
+        <w:rPr>
+          <w:lang w:val="en-US"/>
+        </w:rPr>
+      </w:pPr>
+      <w:proofErr w:type="spellStart"/>
+      <w:proofErr w:type="gramStart"/>
+      <w:r>
+        <w:rPr>
+          <w:lang w:val="en-US"/>
+        </w:rPr>
+        <w:t>ExtractMax</w:t>
+      </w:r>
+      <w:proofErr w:type="spellEnd"/>
+      <w:r>
+        <w:rPr>
+          <w:lang w:val="en-US"/>
+        </w:rPr>
+        <w:t>(</w:t>
+      </w:r>
+      <w:proofErr w:type="gramEnd"/>
+      <w:r>
+        <w:rPr>
+          <w:lang w:val="en-US"/>
+        </w:rPr>
+        <w:t>), O(1)</w:t>
+      </w:r>
+    </w:p>
+    <w:p>
+      <w:pPr>
+        <w:pStyle w:val="ListParagraph"/>
+        <w:numPr>
+          <w:ilvl w:val="2"/>
+          <w:numId w:val="11"/>
+        </w:numPr>
+        <w:rPr>
+          <w:lang w:val="en-US"/>
+        </w:rPr>
+      </w:pPr>
+      <w:r>
+        <w:rPr>
+          <w:lang w:val="en-US"/>
+        </w:rPr>
+        <w:t>Insert(e): find position O(</w:t>
+      </w:r>
+      <w:proofErr w:type="spellStart"/>
+      <w:r>
+        <w:rPr>
+          <w:lang w:val="en-US"/>
+        </w:rPr>
+        <w:t>logn</w:t>
+      </w:r>
+      <w:proofErr w:type="spellEnd"/>
+      <w:r>
+        <w:rPr>
+          <w:lang w:val="en-US"/>
+        </w:rPr>
+        <w:t xml:space="preserve">), shift all elements to right O(n), insert </w:t>
+      </w:r>
+      <w:proofErr w:type="gramStart"/>
+      <w:r>
+        <w:rPr>
+          <w:lang w:val="en-US"/>
+        </w:rPr>
+        <w:t>O(</w:t>
+      </w:r>
+      <w:proofErr w:type="gramEnd"/>
+      <w:r>
+        <w:rPr>
+          <w:lang w:val="en-US"/>
+        </w:rPr>
+        <w:t>1). O(n) in total</w:t>
+      </w:r>
+    </w:p>
+    <w:p>
+      <w:pPr>
+        <w:pStyle w:val="ListParagraph"/>
+        <w:numPr>
+          <w:ilvl w:val="1"/>
+          <w:numId w:val="11"/>
+        </w:numPr>
+        <w:rPr>
+          <w:lang w:val="en-US"/>
+        </w:rPr>
+      </w:pPr>
+      <w:r>
+        <w:rPr>
+          <w:lang w:val="en-US"/>
+        </w:rPr>
+        <w:t xml:space="preserve">Sorted double linked </w:t>
+      </w:r>
+      <w:proofErr w:type="gramStart"/>
+      <w:r>
+        <w:rPr>
+          <w:lang w:val="en-US"/>
+        </w:rPr>
+        <w:t>List</w:t>
+      </w:r>
+      <w:proofErr w:type="gramEnd"/>
+    </w:p>
+    <w:p>
+      <w:pPr>
+        <w:pStyle w:val="ListParagraph"/>
+        <w:numPr>
+          <w:ilvl w:val="2"/>
+          <w:numId w:val="11"/>
+        </w:numPr>
+        <w:rPr>
+          <w:lang w:val="en-US"/>
+        </w:rPr>
+      </w:pPr>
+      <w:proofErr w:type="spellStart"/>
+      <w:proofErr w:type="gramStart"/>
+      <w:r>
+        <w:rPr>
+          <w:lang w:val="en-US"/>
+        </w:rPr>
+        <w:t>ExtractMax</w:t>
+      </w:r>
+      <w:proofErr w:type="spellEnd"/>
+      <w:r>
+        <w:rPr>
+          <w:lang w:val="en-US"/>
+        </w:rPr>
+        <w:t>(</w:t>
+      </w:r>
+      <w:proofErr w:type="gramEnd"/>
+      <w:r>
+        <w:rPr>
+          <w:lang w:val="en-US"/>
+        </w:rPr>
+        <w:t>), O(1)</w:t>
+      </w:r>
+    </w:p>
+    <w:p>
+      <w:pPr>
+        <w:pStyle w:val="ListParagraph"/>
+        <w:numPr>
+          <w:ilvl w:val="2"/>
+          <w:numId w:val="11"/>
+        </w:numPr>
+        <w:rPr>
+          <w:lang w:val="en-US"/>
+        </w:rPr>
+      </w:pPr>
+      <w:proofErr w:type="gramStart"/>
+      <w:r>
+        <w:rPr>
+          <w:lang w:val="en-US"/>
+        </w:rPr>
+        <w:t>Insert(</w:t>
+      </w:r>
+      <w:proofErr w:type="gramEnd"/>
+      <w:r>
+        <w:rPr>
+          <w:lang w:val="en-US"/>
+        </w:rPr>
+        <w:t>), insert element O(1), find position O(n) (cannot use binary search for list). O(n) in total</w:t>
+      </w:r>
+    </w:p>
+    <w:p>
+      <w:pPr>
+        <w:pStyle w:val="ListParagraph"/>
+        <w:numPr>
+          <w:ilvl w:val="2"/>
+          <w:numId w:val="11"/>
+        </w:numPr>
+        <w:rPr>
+          <w:lang w:val="en-US"/>
+        </w:rPr>
+      </w:pPr>
+      <w:r>
+        <w:rPr>
+          <w:lang w:val="en-US"/>
+        </w:rPr>
+        <w:drawing>
+          <wp:inline distT="0" distB="0" distL="0" distR="0" wp14:anchorId="4095B7F7" wp14:editId="4ABF57D2">
+            <wp:extent cx="2857899" cy="714475"/>
+            <wp:effectExtent l="0" t="0" r="0" b="9525"/>
+            <wp:docPr id="12" name="Picture 12"/>
+            <wp:cNvGraphicFramePr>
+              <a:graphicFrameLocks xmlns:a="http://schemas.openxmlformats.org/drawingml/2006/main" noChangeAspect="1"/>
+            </wp:cNvGraphicFramePr>
+            <a:graphic xmlns:a="http://schemas.openxmlformats.org/drawingml/2006/main">
+              <a:graphicData uri="http://schemas.openxmlformats.org/drawingml/2006/picture">
+                <pic:pic xmlns:pic="http://schemas.openxmlformats.org/drawingml/2006/picture">
+                  <pic:nvPicPr>
+                    <pic:cNvPr id="1" name=""/>
+                    <pic:cNvPicPr/>
+                  </pic:nvPicPr>
+                  <pic:blipFill>
+                    <a:blip r:embed="rId17"/>
+                    <a:stretch>
+                      <a:fillRect/>
+                    </a:stretch>
+                  </pic:blipFill>
+                  <pic:spPr>
+                    <a:xfrm>
+                      <a:off x="0" y="0"/>
+                      <a:ext cx="2857899" cy="714475"/>
+                    </a:xfrm>
+                    <a:prstGeom prst="rect">
+                      <a:avLst/>
+                    </a:prstGeom>
+                  </pic:spPr>
+                </pic:pic>
+              </a:graphicData>
+            </a:graphic>
+          </wp:inline>
+        </w:drawing>
+      </w:r>
+    </w:p>
+    <w:p>
+      <w:pPr>
+        <w:pStyle w:val="ListParagraph"/>
+        <w:numPr>
+          <w:ilvl w:val="0"/>
+          <w:numId w:val="11"/>
+        </w:numPr>
+        <w:rPr>
+          <w:lang w:val="en-US"/>
+        </w:rPr>
+      </w:pPr>
+      <w:r>
+        <w:rPr>
+          <w:lang w:val="en-US"/>
+        </w:rPr>
+        <w:t>Binary max-Heaps</w:t>
+      </w:r>
+    </w:p>
+    <w:p>
+      <w:pPr>
+        <w:pStyle w:val="ListParagraph"/>
+        <w:numPr>
+          <w:ilvl w:val="1"/>
+          <w:numId w:val="11"/>
+        </w:numPr>
+        <w:rPr>
+          <w:lang w:val="en-US"/>
+        </w:rPr>
+      </w:pPr>
+      <w:r>
+        <w:rPr>
+          <w:lang w:val="en-US"/>
+        </w:rPr>
+        <w:drawing>
+          <wp:inline distT="0" distB="0" distL="0" distR="0" wp14:anchorId="1C852890" wp14:editId="3B71DB8D">
+            <wp:extent cx="3134162" cy="1162212"/>
+            <wp:effectExtent l="0" t="0" r="9525" b="0"/>
+            <wp:docPr id="13" name="Picture 13"/>
+            <wp:cNvGraphicFramePr>
+              <a:graphicFrameLocks xmlns:a="http://schemas.openxmlformats.org/drawingml/2006/main" noChangeAspect="1"/>
+            </wp:cNvGraphicFramePr>
+            <a:graphic xmlns:a="http://schemas.openxmlformats.org/drawingml/2006/main">
+              <a:graphicData uri="http://schemas.openxmlformats.org/drawingml/2006/picture">
+                <pic:pic xmlns:pic="http://schemas.openxmlformats.org/drawingml/2006/picture">
+                  <pic:nvPicPr>
+                    <pic:cNvPr id="1" name=""/>
+                    <pic:cNvPicPr/>
+                  </pic:nvPicPr>
+                  <pic:blipFill>
+                    <a:blip r:embed="rId18"/>
+                    <a:stretch>
+                      <a:fillRect/>
+                    </a:stretch>
+                  </pic:blipFill>
+                  <pic:spPr>
+                    <a:xfrm>
+                      <a:off x="0" y="0"/>
+                      <a:ext cx="3134162" cy="1162212"/>
+                    </a:xfrm>
+                    <a:prstGeom prst="rect">
+                      <a:avLst/>
+                    </a:prstGeom>
+                  </pic:spPr>
+                </pic:pic>
+              </a:graphicData>
+            </a:graphic>
+          </wp:inline>
+        </w:drawing>
+      </w:r>
+    </w:p>
+    <w:p>
+      <w:pPr>
+        <w:pStyle w:val="ListParagraph"/>
+        <w:numPr>
+          <w:ilvl w:val="1"/>
+          <w:numId w:val="11"/>
+        </w:numPr>
+        <w:rPr>
+          <w:lang w:val="en-US"/>
+        </w:rPr>
+      </w:pPr>
+      <w:r>
+        <w:rPr>
+          <w:lang w:val="en-US"/>
+        </w:rPr>
+        <w:drawing>
+          <wp:inline distT="0" distB="0" distL="0" distR="0" wp14:anchorId="3001BD1B" wp14:editId="4DC07300">
+            <wp:extent cx="3096057" cy="762106"/>
+            <wp:effectExtent l="0" t="0" r="9525" b="0"/>
+            <wp:docPr id="14" name="Picture 14"/>
+            <wp:cNvGraphicFramePr>
+              <a:graphicFrameLocks xmlns:a="http://schemas.openxmlformats.org/drawingml/2006/main" noChangeAspect="1"/>
+            </wp:cNvGraphicFramePr>
+            <a:graphic xmlns:a="http://schemas.openxmlformats.org/drawingml/2006/main">
+              <a:graphicData uri="http://schemas.openxmlformats.org/drawingml/2006/picture">
+                <pic:pic xmlns:pic="http://schemas.openxmlformats.org/drawingml/2006/picture">
+                  <pic:nvPicPr>
+                    <pic:cNvPr id="1" name=""/>
+                    <pic:cNvPicPr/>
+                  </pic:nvPicPr>
+                  <pic:blipFill>
+                    <a:blip r:embed="rId19"/>
+                    <a:stretch>
+                      <a:fillRect/>
+                    </a:stretch>
+                  </pic:blipFill>
+                  <pic:spPr>
+                    <a:xfrm>
+                      <a:off x="0" y="0"/>
+                      <a:ext cx="3096057" cy="762106"/>
+                    </a:xfrm>
+                    <a:prstGeom prst="rect">
+                      <a:avLst/>
+                    </a:prstGeom>
+                  </pic:spPr>
+                </pic:pic>
+              </a:graphicData>
+            </a:graphic>
+          </wp:inline>
+        </w:drawing>
+      </w:r>
+    </w:p>
+    <w:p>
+      <w:pPr>
+        <w:pStyle w:val="ListParagraph"/>
+        <w:numPr>
+          <w:ilvl w:val="1"/>
+          <w:numId w:val="11"/>
+        </w:numPr>
+        <w:rPr>
+          <w:lang w:val="en-US"/>
+        </w:rPr>
+      </w:pPr>
+      <w:proofErr w:type="gramStart"/>
+      <w:r>
+        <w:rPr>
+          <w:lang w:val="en-US"/>
+        </w:rPr>
+        <w:t>Height;</w:t>
+      </w:r>
+      <w:proofErr w:type="gramEnd"/>
+    </w:p>
+    <w:p>
+      <w:pPr>
+        <w:pStyle w:val="ListParagraph"/>
+        <w:numPr>
+          <w:ilvl w:val="2"/>
+          <w:numId w:val="11"/>
+        </w:numPr>
+        <w:rPr>
+          <w:lang w:val="en-US"/>
+        </w:rPr>
+      </w:pPr>
+      <w:r>
+        <w:rPr>
+          <w:lang w:val="en-US"/>
+        </w:rPr>
+        <w:t>Number of edges on the longest path from the root to a leaf</w:t>
+      </w:r>
+    </w:p>
+    <w:p>
+      <w:pPr>
+        <w:pStyle w:val="ListParagraph"/>
+        <w:numPr>
+          <w:ilvl w:val="1"/>
+          <w:numId w:val="11"/>
+        </w:numPr>
+        <w:rPr>
+          <w:lang w:val="en-US"/>
+        </w:rPr>
+      </w:pPr>
+      <w:r>
+        <w:rPr>
+          <w:lang w:val="en-US"/>
+        </w:rPr>
+        <w:t>Operations</w:t>
+      </w:r>
+    </w:p>
+    <w:p>
+      <w:pPr>
+        <w:pStyle w:val="ListParagraph"/>
+        <w:numPr>
+          <w:ilvl w:val="2"/>
+          <w:numId w:val="11"/>
+        </w:numPr>
+        <w:rPr>
+          <w:lang w:val="en-US"/>
+        </w:rPr>
+      </w:pPr>
+      <w:proofErr w:type="spellStart"/>
+      <w:proofErr w:type="gramStart"/>
+      <w:r>
+        <w:rPr>
+          <w:lang w:val="en-US"/>
+        </w:rPr>
+        <w:t>GetMax</w:t>
+      </w:r>
+      <w:proofErr w:type="spellEnd"/>
+      <w:r>
+        <w:rPr>
+          <w:lang w:val="en-US"/>
+        </w:rPr>
+        <w:t>(</w:t>
+      </w:r>
+      <w:proofErr w:type="gramEnd"/>
+      <w:r>
+        <w:rPr>
+          <w:lang w:val="en-US"/>
+        </w:rPr>
+        <w:t>)</w:t>
+      </w:r>
+      <w:r>
+        <w:rPr>
+          <w:lang w:val="en-US"/>
+        </w:rPr>
+        <w:t>, return root O(1)</w:t>
+      </w:r>
+    </w:p>
+    <w:p>
+      <w:pPr>
+        <w:pStyle w:val="ListParagraph"/>
+        <w:numPr>
+          <w:ilvl w:val="2"/>
+          <w:numId w:val="11"/>
+        </w:numPr>
+        <w:rPr>
+          <w:lang w:val="en-US"/>
+        </w:rPr>
+      </w:pPr>
+      <w:r>
+        <w:rPr>
+          <w:lang w:val="en-US"/>
+        </w:rPr>
+        <w:t>Insert(e):</w:t>
+      </w:r>
+    </w:p>
+    <w:p>
+      <w:pPr>
+        <w:pStyle w:val="ListParagraph"/>
+        <w:numPr>
+          <w:ilvl w:val="3"/>
+          <w:numId w:val="11"/>
+        </w:numPr>
+        <w:rPr>
+          <w:lang w:val="en-US"/>
+        </w:rPr>
+      </w:pPr>
+      <w:r>
+        <w:rPr>
+          <w:lang w:val="en-US"/>
+        </w:rPr>
+        <w:t xml:space="preserve">Attach to a </w:t>
+      </w:r>
+      <w:proofErr w:type="gramStart"/>
+      <w:r>
+        <w:rPr>
+          <w:lang w:val="en-US"/>
+        </w:rPr>
+        <w:t>leaf</w:t>
+      </w:r>
+      <w:proofErr w:type="gramEnd"/>
+    </w:p>
+    <w:p>
+      <w:pPr>
+        <w:pStyle w:val="ListParagraph"/>
+        <w:numPr>
+          <w:ilvl w:val="3"/>
+          <w:numId w:val="11"/>
+        </w:numPr>
+        <w:rPr>
+          <w:lang w:val="en-US"/>
+        </w:rPr>
+      </w:pPr>
+      <w:proofErr w:type="spellStart"/>
+      <w:r>
+        <w:rPr>
+          <w:lang w:val="en-US"/>
+        </w:rPr>
+        <w:lastRenderedPageBreak/>
+        <w:t>SiftUp</w:t>
+      </w:r>
+      <w:proofErr w:type="spellEnd"/>
+      <w:r>
+        <w:rPr>
+          <w:lang w:val="en-US"/>
+        </w:rPr>
+        <w:t xml:space="preserve">, swapping 2 the node and its parent if the attached is larger, repeat until being binary heap </w:t>
+      </w:r>
+      <w:proofErr w:type="gramStart"/>
+      <w:r>
+        <w:rPr>
+          <w:lang w:val="en-US"/>
+        </w:rPr>
+        <w:t>O(</w:t>
+      </w:r>
+      <w:proofErr w:type="gramEnd"/>
+      <w:r>
+        <w:rPr>
+          <w:lang w:val="en-US"/>
+        </w:rPr>
+        <w:t>tree height</w:t>
+      </w:r>
+      <w:r>
+        <w:rPr>
+          <w:lang w:val="en-US"/>
+        </w:rPr>
+        <w:t>)</w:t>
+      </w:r>
+    </w:p>
+    <w:p>
+      <w:pPr>
+        <w:pStyle w:val="ListParagraph"/>
+        <w:numPr>
+          <w:ilvl w:val="2"/>
+          <w:numId w:val="11"/>
+        </w:numPr>
+        <w:rPr>
+          <w:lang w:val="en-US"/>
+        </w:rPr>
+      </w:pPr>
+      <w:proofErr w:type="spellStart"/>
+      <w:proofErr w:type="gramStart"/>
+      <w:r>
+        <w:rPr>
+          <w:lang w:val="en-US"/>
+        </w:rPr>
+        <w:t>ExtractMax</w:t>
+      </w:r>
+      <w:proofErr w:type="spellEnd"/>
+      <w:r>
+        <w:rPr>
+          <w:lang w:val="en-US"/>
+        </w:rPr>
+        <w:t>(</w:t>
+      </w:r>
+      <w:proofErr w:type="gramEnd"/>
+      <w:r>
+        <w:rPr>
+          <w:lang w:val="en-US"/>
+        </w:rPr>
+        <w:t>)</w:t>
+      </w:r>
+    </w:p>
+    <w:p>
+      <w:pPr>
+        <w:pStyle w:val="ListParagraph"/>
+        <w:numPr>
+          <w:ilvl w:val="3"/>
+          <w:numId w:val="11"/>
+        </w:numPr>
+        <w:rPr>
+          <w:lang w:val="en-US"/>
+        </w:rPr>
+      </w:pPr>
+      <w:r>
+        <w:rPr>
+          <w:lang w:val="en-US"/>
+        </w:rPr>
+        <w:t>Swap root and a leaf</w:t>
+      </w:r>
+    </w:p>
+    <w:p>
+      <w:pPr>
+        <w:pStyle w:val="ListParagraph"/>
+        <w:numPr>
+          <w:ilvl w:val="3"/>
+          <w:numId w:val="11"/>
+        </w:numPr>
+        <w:rPr>
+          <w:lang w:val="en-US"/>
+        </w:rPr>
+      </w:pPr>
+      <w:proofErr w:type="spellStart"/>
+      <w:r>
+        <w:rPr>
+          <w:lang w:val="en-US"/>
+        </w:rPr>
+        <w:t>SiftDown</w:t>
+      </w:r>
+      <w:proofErr w:type="spellEnd"/>
+      <w:r>
+        <w:rPr>
+          <w:lang w:val="en-US"/>
+        </w:rPr>
+        <w:t xml:space="preserve">, replace the parent by its larger child if current root is smaller than the larger one. </w:t>
+      </w:r>
+      <w:r>
+        <w:rPr>
+          <w:lang w:val="en-US"/>
+        </w:rPr>
+        <w:t>Repeat until satisfied</w:t>
+      </w:r>
+      <w:r>
+        <w:rPr>
+          <w:lang w:val="en-US"/>
+        </w:rPr>
+        <w:t xml:space="preserve"> </w:t>
+      </w:r>
+      <w:r>
+        <w:rPr>
+          <w:lang w:val="en-US"/>
+        </w:rPr>
+        <w:t>(</w:t>
+      </w:r>
+      <w:proofErr w:type="gramStart"/>
+      <w:r>
+        <w:rPr>
+          <w:lang w:val="en-US"/>
+        </w:rPr>
+        <w:t>O(</w:t>
+      </w:r>
+      <w:proofErr w:type="gramEnd"/>
+      <w:r>
+        <w:rPr>
+          <w:lang w:val="en-US"/>
+        </w:rPr>
+        <w:t>tree height))</w:t>
+      </w:r>
+    </w:p>
+    <w:p>
+      <w:pPr>
+        <w:pStyle w:val="ListParagraph"/>
+        <w:numPr>
+          <w:ilvl w:val="2"/>
+          <w:numId w:val="11"/>
+        </w:numPr>
+        <w:rPr>
+          <w:lang w:val="en-US"/>
+        </w:rPr>
+      </w:pPr>
+      <w:proofErr w:type="spellStart"/>
+      <w:r>
+        <w:rPr>
+          <w:lang w:val="en-US"/>
+        </w:rPr>
+        <w:t>ChangePriority</w:t>
+      </w:r>
+      <w:proofErr w:type="spellEnd"/>
+    </w:p>
+    <w:p>
+      <w:pPr>
+        <w:pStyle w:val="ListParagraph"/>
+        <w:numPr>
+          <w:ilvl w:val="3"/>
+          <w:numId w:val="11"/>
+        </w:numPr>
+        <w:rPr>
+          <w:lang w:val="en-US"/>
+        </w:rPr>
+      </w:pPr>
+      <w:r>
+        <w:rPr>
+          <w:lang w:val="en-US"/>
+        </w:rPr>
+        <w:t xml:space="preserve">Use </w:t>
+      </w:r>
+      <w:proofErr w:type="spellStart"/>
+      <w:r>
+        <w:rPr>
+          <w:lang w:val="en-US"/>
+        </w:rPr>
+        <w:t>SiftUp</w:t>
+      </w:r>
+      <w:proofErr w:type="spellEnd"/>
+      <w:r>
+        <w:rPr>
+          <w:lang w:val="en-US"/>
+        </w:rPr>
+        <w:t xml:space="preserve"> or </w:t>
+      </w:r>
+      <w:proofErr w:type="spellStart"/>
+      <w:r>
+        <w:rPr>
+          <w:lang w:val="en-US"/>
+        </w:rPr>
+        <w:t>SiftDown</w:t>
+      </w:r>
+      <w:proofErr w:type="spellEnd"/>
+      <w:r>
+        <w:rPr>
+          <w:lang w:val="en-US"/>
+        </w:rPr>
+        <w:t xml:space="preserve"> </w:t>
+      </w:r>
+      <w:proofErr w:type="gramStart"/>
+      <w:r>
+        <w:rPr>
+          <w:lang w:val="en-US"/>
+        </w:rPr>
+        <w:t>O(</w:t>
+      </w:r>
+      <w:proofErr w:type="gramEnd"/>
+      <w:r>
+        <w:rPr>
+          <w:lang w:val="en-US"/>
+        </w:rPr>
+        <w:t>tree height</w:t>
+      </w:r>
+      <w:r>
+        <w:rPr>
+          <w:lang w:val="en-US"/>
+        </w:rPr>
+        <w:t>)</w:t>
+      </w:r>
+    </w:p>
+    <w:p>
+      <w:pPr>
+        <w:pStyle w:val="ListParagraph"/>
+        <w:numPr>
+          <w:ilvl w:val="2"/>
+          <w:numId w:val="11"/>
+        </w:numPr>
+        <w:rPr>
+          <w:lang w:val="en-US"/>
+        </w:rPr>
+      </w:pPr>
+      <w:r>
+        <w:rPr>
+          <w:lang w:val="en-US"/>
+        </w:rPr>
+        <w:t>Remove:</w:t>
+      </w:r>
+    </w:p>
+    <w:p>
+      <w:pPr>
+        <w:pStyle w:val="ListParagraph"/>
+        <w:numPr>
+          <w:ilvl w:val="3"/>
+          <w:numId w:val="11"/>
+        </w:numPr>
+        <w:rPr>
+          <w:lang w:val="en-US"/>
+        </w:rPr>
+      </w:pPr>
+      <w:r>
+        <w:rPr>
+          <w:lang w:val="en-US"/>
+        </w:rPr>
+        <w:t xml:space="preserve">Change the priority to </w:t>
+      </w:r>
+      <w:proofErr w:type="gramStart"/>
+      <w:r>
+        <w:rPr>
+          <w:lang w:val="en-US"/>
+        </w:rPr>
+        <w:t>infinity</w:t>
+      </w:r>
+      <w:proofErr w:type="gramEnd"/>
+    </w:p>
+    <w:p>
+      <w:pPr>
+        <w:pStyle w:val="ListParagraph"/>
+        <w:numPr>
+          <w:ilvl w:val="3"/>
+          <w:numId w:val="11"/>
+        </w:numPr>
+        <w:rPr>
+          <w:lang w:val="en-US"/>
+        </w:rPr>
+      </w:pPr>
+      <w:r>
+        <w:rPr>
+          <w:lang w:val="en-US"/>
+        </w:rPr>
+        <w:t xml:space="preserve">Then </w:t>
+      </w:r>
+      <w:proofErr w:type="spellStart"/>
+      <w:proofErr w:type="gramStart"/>
+      <w:r>
+        <w:rPr>
+          <w:lang w:val="en-US"/>
+        </w:rPr>
+        <w:t>ExtractMax</w:t>
+      </w:r>
+      <w:proofErr w:type="spellEnd"/>
+      <w:r>
+        <w:rPr>
+          <w:lang w:val="en-US"/>
+        </w:rPr>
+        <w:t>(</w:t>
+      </w:r>
+      <w:proofErr w:type="gramEnd"/>
+      <w:r>
+        <w:rPr>
+          <w:lang w:val="en-US"/>
+        </w:rPr>
+        <w:t>)</w:t>
+      </w:r>
+    </w:p>
+    <w:p>
+      <w:pPr>
+        <w:pStyle w:val="ListParagraph"/>
+        <w:numPr>
+          <w:ilvl w:val="1"/>
+          <w:numId w:val="11"/>
+        </w:numPr>
+        <w:rPr>
+          <w:lang w:val="en-US"/>
+        </w:rPr>
+      </w:pPr>
+      <w:r>
+        <w:rPr>
+          <w:lang w:val="en-US"/>
+        </w:rPr>
+        <w:t>Complete Binary Tree</w:t>
+      </w:r>
+    </w:p>
+    <w:p>
+      <w:pPr>
+        <w:pStyle w:val="ListParagraph"/>
+        <w:numPr>
+          <w:ilvl w:val="2"/>
+          <w:numId w:val="11"/>
+        </w:numPr>
+        <w:rPr>
+          <w:lang w:val="en-US"/>
+        </w:rPr>
+      </w:pPr>
+      <w:r>
+        <w:rPr>
+          <w:lang w:val="en-US"/>
+        </w:rPr>
+        <w:t xml:space="preserve">Keep the height </w:t>
+      </w:r>
+      <w:proofErr w:type="gramStart"/>
+      <w:r>
+        <w:rPr>
+          <w:lang w:val="en-US"/>
+        </w:rPr>
+        <w:t>small</w:t>
+      </w:r>
+      <w:proofErr w:type="gramEnd"/>
+    </w:p>
+    <w:p>
+      <w:pPr>
+        <w:pStyle w:val="ListParagraph"/>
+        <w:numPr>
+          <w:ilvl w:val="2"/>
+          <w:numId w:val="11"/>
+        </w:numPr>
+        <w:rPr>
+          <w:lang w:val="en-US"/>
+        </w:rPr>
+      </w:pPr>
+      <w:r>
+        <w:rPr>
+          <w:lang w:val="en-US"/>
+        </w:rPr>
+        <w:t>Complete: all its levels are filled except possibly the last one which is filled from left to right</w:t>
+      </w:r>
+    </w:p>
+    <w:p>
+      <w:pPr>
+        <w:pStyle w:val="ListParagraph"/>
+        <w:numPr>
+          <w:ilvl w:val="2"/>
+          <w:numId w:val="11"/>
+        </w:numPr>
+        <w:rPr>
+          <w:lang w:val="en-US"/>
+        </w:rPr>
+      </w:pPr>
+      <w:r>
+        <w:rPr>
+          <w:lang w:val="en-US"/>
+        </w:rPr>
+        <w:t>Height = O(</w:t>
+      </w:r>
+      <w:proofErr w:type="spellStart"/>
+      <w:r>
+        <w:rPr>
+          <w:lang w:val="en-US"/>
+        </w:rPr>
+        <w:t>logn</w:t>
+      </w:r>
+      <w:proofErr w:type="spellEnd"/>
+      <w:r>
+        <w:rPr>
+          <w:lang w:val="en-US"/>
+        </w:rPr>
+        <w:t>)</w:t>
+      </w:r>
+    </w:p>
+    <w:p>
+      <w:pPr>
+        <w:pStyle w:val="ListParagraph"/>
+        <w:numPr>
+          <w:ilvl w:val="2"/>
+          <w:numId w:val="11"/>
+        </w:numPr>
+        <w:rPr>
+          <w:lang w:val="en-US"/>
+        </w:rPr>
+      </w:pPr>
+      <w:r>
+        <w:rPr>
+          <w:lang w:val="en-US"/>
+        </w:rPr>
+        <w:t xml:space="preserve">Store as </w:t>
+      </w:r>
+      <w:r>
+        <w:rPr>
+          <w:lang w:val="en-US"/>
+        </w:rPr>
+        <w:t>Array</w:t>
+      </w:r>
+    </w:p>
+    <w:p>
+      <w:pPr>
+        <w:pStyle w:val="ListParagraph"/>
+        <w:numPr>
+          <w:ilvl w:val="3"/>
+          <w:numId w:val="11"/>
+        </w:numPr>
+        <w:rPr>
+          <w:lang w:val="en-US"/>
+        </w:rPr>
+      </w:pPr>
+      <w:r>
+        <w:rPr>
+          <w:lang w:val="en-US"/>
+        </w:rPr>
+        <w:drawing>
+          <wp:inline distT="0" distB="0" distL="0" distR="0" wp14:anchorId="2DBC14BF" wp14:editId="2374AADF">
+            <wp:extent cx="4029637" cy="1876687"/>
+            <wp:effectExtent l="0" t="0" r="0" b="9525"/>
+            <wp:docPr id="16" name="Picture 16"/>
+            <wp:cNvGraphicFramePr>
+              <a:graphicFrameLocks xmlns:a="http://schemas.openxmlformats.org/drawingml/2006/main" noChangeAspect="1"/>
+            </wp:cNvGraphicFramePr>
+            <a:graphic xmlns:a="http://schemas.openxmlformats.org/drawingml/2006/main">
+              <a:graphicData uri="http://schemas.openxmlformats.org/drawingml/2006/picture">
+                <pic:pic xmlns:pic="http://schemas.openxmlformats.org/drawingml/2006/picture">
+                  <pic:nvPicPr>
+                    <pic:cNvPr id="1" name=""/>
+                    <pic:cNvPicPr/>
+                  </pic:nvPicPr>
+                  <pic:blipFill>
+                    <a:blip r:embed="rId20"/>
+                    <a:stretch>
+                      <a:fillRect/>
+                    </a:stretch>
+                  </pic:blipFill>
+                  <pic:spPr>
+                    <a:xfrm>
+                      <a:off x="0" y="0"/>
+                      <a:ext cx="4029637" cy="1876687"/>
+                    </a:xfrm>
+                    <a:prstGeom prst="rect">
+                      <a:avLst/>
+                    </a:prstGeom>
+                  </pic:spPr>
+                </pic:pic>
+              </a:graphicData>
+            </a:graphic>
+          </wp:inline>
+        </w:drawing>
+      </w:r>
+    </w:p>
+    <w:p>
+      <w:pPr>
+        <w:pStyle w:val="ListParagraph"/>
+        <w:numPr>
+          <w:ilvl w:val="2"/>
+          <w:numId w:val="11"/>
+        </w:numPr>
+        <w:rPr>
+          <w:lang w:val="en-US"/>
+        </w:rPr>
+      </w:pPr>
+      <w:r>
+        <w:rPr>
+          <w:lang w:val="en-US"/>
+        </w:rPr>
+        <w:t>Cost: keep completeness</w:t>
+      </w:r>
+    </w:p>
+    <w:p>
+      <w:pPr>
+        <w:pStyle w:val="ListParagraph"/>
+        <w:numPr>
+          <w:ilvl w:val="2"/>
+          <w:numId w:val="11"/>
+        </w:numPr>
+        <w:rPr>
+          <w:lang w:val="en-US"/>
+        </w:rPr>
+      </w:pPr>
+      <w:r>
+        <w:rPr>
+          <w:lang w:val="en-US"/>
+        </w:rPr>
+        <w:t xml:space="preserve">Operations change </w:t>
+      </w:r>
+      <w:proofErr w:type="gramStart"/>
+      <w:r>
+        <w:rPr>
+          <w:lang w:val="en-US"/>
+        </w:rPr>
+        <w:t>shape</w:t>
+      </w:r>
+      <w:proofErr w:type="gramEnd"/>
+    </w:p>
+    <w:p>
+      <w:pPr>
+        <w:pStyle w:val="ListParagraph"/>
+        <w:numPr>
+          <w:ilvl w:val="3"/>
+          <w:numId w:val="11"/>
+        </w:numPr>
+        <w:rPr>
+          <w:lang w:val="en-US"/>
+        </w:rPr>
+      </w:pPr>
+      <w:r>
+        <w:rPr>
+          <w:lang w:val="en-US"/>
+        </w:rPr>
+        <w:t>Insert(e)</w:t>
+      </w:r>
+    </w:p>
+    <w:p>
+      <w:pPr>
+        <w:pStyle w:val="ListParagraph"/>
+        <w:numPr>
+          <w:ilvl w:val="4"/>
+          <w:numId w:val="11"/>
+        </w:numPr>
+        <w:rPr>
+          <w:lang w:val="en-US"/>
+        </w:rPr>
+      </w:pPr>
+      <w:r>
+        <w:rPr>
+          <w:lang w:val="en-US"/>
+        </w:rPr>
+        <w:t xml:space="preserve">Insert at the leftmost vacant position in the last </w:t>
+      </w:r>
+      <w:proofErr w:type="gramStart"/>
+      <w:r>
+        <w:rPr>
+          <w:lang w:val="en-US"/>
+        </w:rPr>
+        <w:t>level</w:t>
+      </w:r>
+      <w:proofErr w:type="gramEnd"/>
+    </w:p>
+    <w:p>
+      <w:pPr>
+        <w:pStyle w:val="ListParagraph"/>
+        <w:numPr>
+          <w:ilvl w:val="3"/>
+          <w:numId w:val="11"/>
+        </w:numPr>
+        <w:rPr>
+          <w:lang w:val="en-US"/>
+        </w:rPr>
+      </w:pPr>
+      <w:proofErr w:type="spellStart"/>
+      <w:proofErr w:type="gramStart"/>
+      <w:r>
+        <w:rPr>
+          <w:lang w:val="en-US"/>
+        </w:rPr>
+        <w:t>ExtractMax</w:t>
+      </w:r>
+      <w:proofErr w:type="spellEnd"/>
+      <w:r>
+        <w:rPr>
+          <w:lang w:val="en-US"/>
+        </w:rPr>
+        <w:t>(</w:t>
+      </w:r>
+      <w:proofErr w:type="gramEnd"/>
+      <w:r>
+        <w:rPr>
+          <w:lang w:val="en-US"/>
+        </w:rPr>
+        <w:t>)</w:t>
+      </w:r>
+    </w:p>
+    <w:p>
+      <w:pPr>
+        <w:pStyle w:val="ListParagraph"/>
+        <w:numPr>
+          <w:ilvl w:val="4"/>
+          <w:numId w:val="11"/>
+        </w:numPr>
+        <w:rPr>
+          <w:lang w:val="en-US"/>
+        </w:rPr>
+      </w:pPr>
+      <w:r>
+        <w:rPr>
+          <w:lang w:val="en-US"/>
+        </w:rPr>
+        <w:t>replace</w:t>
+      </w:r>
+      <w:r>
+        <w:rPr>
+          <w:lang w:val="en-US"/>
+        </w:rPr>
+        <w:t xml:space="preserve"> root </w:t>
+      </w:r>
+      <w:r>
+        <w:rPr>
+          <w:lang w:val="en-US"/>
+        </w:rPr>
+        <w:t>by</w:t>
+      </w:r>
+      <w:r>
+        <w:rPr>
+          <w:lang w:val="en-US"/>
+        </w:rPr>
+        <w:t xml:space="preserve"> the last leaf of the last </w:t>
+      </w:r>
+      <w:proofErr w:type="gramStart"/>
+      <w:r>
+        <w:rPr>
+          <w:lang w:val="en-US"/>
+        </w:rPr>
+        <w:t>level</w:t>
+      </w:r>
+      <w:proofErr w:type="gramEnd"/>
+    </w:p>
+    <w:p>
+      <w:pPr>
+        <w:pStyle w:val="ListParagraph"/>
+        <w:numPr>
+          <w:ilvl w:val="1"/>
+          <w:numId w:val="11"/>
+        </w:numPr>
+        <w:rPr>
+          <w:lang w:val="en-US"/>
+        </w:rPr>
+      </w:pPr>
+      <w:r>
+        <w:rPr>
+          <w:lang w:val="en-US"/>
+        </w:rPr>
+        <w:t>Pseudo-code:</w:t>
+      </w:r>
+    </w:p>
+    <w:p>
+      <w:pPr>
+        <w:pStyle w:val="ListParagraph"/>
+        <w:numPr>
+          <w:ilvl w:val="2"/>
+          <w:numId w:val="11"/>
+        </w:numPr>
+        <w:rPr>
+          <w:lang w:val="en-US"/>
+        </w:rPr>
+      </w:pPr>
+      <w:proofErr w:type="spellStart"/>
+      <w:r>
+        <w:rPr>
+          <w:lang w:val="en-US"/>
+        </w:rPr>
+        <w:t>maxSize</w:t>
+      </w:r>
+      <w:proofErr w:type="spellEnd"/>
+    </w:p>
+    <w:p>
+      <w:pPr>
+        <w:pStyle w:val="ListParagraph"/>
+        <w:numPr>
+          <w:ilvl w:val="2"/>
+          <w:numId w:val="11"/>
+        </w:numPr>
+        <w:rPr>
+          <w:lang w:val="en-US"/>
+        </w:rPr>
+      </w:pPr>
+      <w:proofErr w:type="gramStart"/>
+      <w:r>
+        <w:rPr>
+          <w:lang w:val="en-US"/>
+        </w:rPr>
+        <w:lastRenderedPageBreak/>
+        <w:t>Parent(</w:t>
+      </w:r>
+      <w:proofErr w:type="gramEnd"/>
+      <w:r>
+        <w:rPr>
+          <w:lang w:val="en-US"/>
+        </w:rPr>
+        <w:t xml:space="preserve">), </w:t>
+      </w:r>
+      <w:proofErr w:type="spellStart"/>
+      <w:r>
+        <w:rPr>
+          <w:lang w:val="en-US"/>
+        </w:rPr>
+        <w:t>LeftChild</w:t>
+      </w:r>
+      <w:proofErr w:type="spellEnd"/>
+      <w:r>
+        <w:rPr>
+          <w:lang w:val="en-US"/>
+        </w:rPr>
+        <w:t xml:space="preserve">(), </w:t>
+      </w:r>
+      <w:proofErr w:type="spellStart"/>
+      <w:r>
+        <w:rPr>
+          <w:lang w:val="en-US"/>
+        </w:rPr>
+        <w:t>RightChild</w:t>
+      </w:r>
+      <w:proofErr w:type="spellEnd"/>
+      <w:r>
+        <w:rPr>
+          <w:lang w:val="en-US"/>
+        </w:rPr>
+        <w:t>()</w:t>
+      </w:r>
+      <w:r>
+        <w:rPr>
+          <w:lang w:val="en-US"/>
+        </w:rPr>
+        <w:drawing>
+          <wp:inline distT="0" distB="0" distL="0" distR="0" wp14:anchorId="258E366B" wp14:editId="5BCA600A">
+            <wp:extent cx="1714739" cy="2257740"/>
+            <wp:effectExtent l="0" t="0" r="0" b="9525"/>
+            <wp:docPr id="17" name="Picture 17"/>
+            <wp:cNvGraphicFramePr>
+              <a:graphicFrameLocks xmlns:a="http://schemas.openxmlformats.org/drawingml/2006/main" noChangeAspect="1"/>
+            </wp:cNvGraphicFramePr>
+            <a:graphic xmlns:a="http://schemas.openxmlformats.org/drawingml/2006/main">
+              <a:graphicData uri="http://schemas.openxmlformats.org/drawingml/2006/picture">
+                <pic:pic xmlns:pic="http://schemas.openxmlformats.org/drawingml/2006/picture">
+                  <pic:nvPicPr>
+                    <pic:cNvPr id="1" name=""/>
+                    <pic:cNvPicPr/>
+                  </pic:nvPicPr>
+                  <pic:blipFill>
+                    <a:blip r:embed="rId21"/>
+                    <a:stretch>
+                      <a:fillRect/>
+                    </a:stretch>
+                  </pic:blipFill>
+                  <pic:spPr>
+                    <a:xfrm>
+                      <a:off x="0" y="0"/>
+                      <a:ext cx="1714739" cy="2257740"/>
+                    </a:xfrm>
+                    <a:prstGeom prst="rect">
+                      <a:avLst/>
+                    </a:prstGeom>
+                  </pic:spPr>
+                </pic:pic>
+              </a:graphicData>
+            </a:graphic>
+          </wp:inline>
+        </w:drawing>
+      </w:r>
+    </w:p>
+    <w:p>
+      <w:pPr>
+        <w:pStyle w:val="ListParagraph"/>
+        <w:numPr>
+          <w:ilvl w:val="2"/>
+          <w:numId w:val="11"/>
+        </w:numPr>
+        <w:rPr>
+          <w:lang w:val="en-US"/>
+        </w:rPr>
+      </w:pPr>
+      <w:r>
+        <w:rPr>
+          <w:lang w:val="en-US"/>
+        </w:rPr>
+        <w:drawing>
+          <wp:inline distT="0" distB="0" distL="0" distR="0" wp14:anchorId="764AA328" wp14:editId="28623D27">
+            <wp:extent cx="3477110" cy="1371791"/>
+            <wp:effectExtent l="0" t="0" r="9525" b="0"/>
+            <wp:docPr id="18" name="Picture 18"/>
+            <wp:cNvGraphicFramePr>
+              <a:graphicFrameLocks xmlns:a="http://schemas.openxmlformats.org/drawingml/2006/main" noChangeAspect="1"/>
+            </wp:cNvGraphicFramePr>
+            <a:graphic xmlns:a="http://schemas.openxmlformats.org/drawingml/2006/main">
+              <a:graphicData uri="http://schemas.openxmlformats.org/drawingml/2006/picture">
+                <pic:pic xmlns:pic="http://schemas.openxmlformats.org/drawingml/2006/picture">
+                  <pic:nvPicPr>
+                    <pic:cNvPr id="1" name=""/>
+                    <pic:cNvPicPr/>
+                  </pic:nvPicPr>
+                  <pic:blipFill>
+                    <a:blip r:embed="rId22"/>
+                    <a:stretch>
+                      <a:fillRect/>
+                    </a:stretch>
+                  </pic:blipFill>
+                  <pic:spPr>
+                    <a:xfrm>
+                      <a:off x="0" y="0"/>
+                      <a:ext cx="3477110" cy="1371791"/>
+                    </a:xfrm>
+                    <a:prstGeom prst="rect">
+                      <a:avLst/>
+                    </a:prstGeom>
+                  </pic:spPr>
+                </pic:pic>
+              </a:graphicData>
+            </a:graphic>
+          </wp:inline>
+        </w:drawing>
+      </w:r>
+    </w:p>
+    <w:p>
+      <w:pPr>
+        <w:pStyle w:val="ListParagraph"/>
+        <w:numPr>
+          <w:ilvl w:val="2"/>
+          <w:numId w:val="11"/>
+        </w:numPr>
+        <w:rPr>
+          <w:lang w:val="en-US"/>
+        </w:rPr>
+      </w:pPr>
+      <w:r>
+        <w:rPr>
+          <w:lang w:val="en-US"/>
+        </w:rPr>
+        <w:drawing>
+          <wp:inline distT="0" distB="0" distL="0" distR="0" wp14:anchorId="07654106" wp14:editId="527C3455">
+            <wp:extent cx="3067478" cy="2743583"/>
+            <wp:effectExtent l="0" t="0" r="0" b="0"/>
+            <wp:docPr id="19" name="Picture 19"/>
+            <wp:cNvGraphicFramePr>
+              <a:graphicFrameLocks xmlns:a="http://schemas.openxmlformats.org/drawingml/2006/main" noChangeAspect="1"/>
+            </wp:cNvGraphicFramePr>
+            <a:graphic xmlns:a="http://schemas.openxmlformats.org/drawingml/2006/main">
+              <a:graphicData uri="http://schemas.openxmlformats.org/drawingml/2006/picture">
+                <pic:pic xmlns:pic="http://schemas.openxmlformats.org/drawingml/2006/picture">
+                  <pic:nvPicPr>
+                    <pic:cNvPr id="1" name=""/>
+                    <pic:cNvPicPr/>
+                  </pic:nvPicPr>
+                  <pic:blipFill>
+                    <a:blip r:embed="rId23"/>
+                    <a:stretch>
+                      <a:fillRect/>
+                    </a:stretch>
+                  </pic:blipFill>
+                  <pic:spPr>
+                    <a:xfrm>
+                      <a:off x="0" y="0"/>
+                      <a:ext cx="3067478" cy="2743583"/>
+                    </a:xfrm>
+                    <a:prstGeom prst="rect">
+                      <a:avLst/>
+                    </a:prstGeom>
+                  </pic:spPr>
+                </pic:pic>
+              </a:graphicData>
+            </a:graphic>
+          </wp:inline>
+        </w:drawing>
+      </w:r>
+    </w:p>
+    <w:p>
+      <w:pPr>
+        <w:pStyle w:val="ListParagraph"/>
+        <w:numPr>
+          <w:ilvl w:val="2"/>
+          <w:numId w:val="11"/>
+        </w:numPr>
+        <w:rPr>
+          <w:lang w:val="en-US"/>
+        </w:rPr>
+      </w:pPr>
+      <w:r>
+        <w:rPr>
+          <w:lang w:val="en-US"/>
+        </w:rPr>
+        <w:drawing>
+          <wp:inline distT="0" distB="0" distL="0" distR="0" wp14:anchorId="63E5EBAF" wp14:editId="068F8C91">
+            <wp:extent cx="1428949" cy="1505160"/>
+            <wp:effectExtent l="0" t="0" r="0" b="0"/>
+            <wp:docPr id="20" name="Picture 20"/>
+            <wp:cNvGraphicFramePr>
+              <a:graphicFrameLocks xmlns:a="http://schemas.openxmlformats.org/drawingml/2006/main" noChangeAspect="1"/>
+            </wp:cNvGraphicFramePr>
+            <a:graphic xmlns:a="http://schemas.openxmlformats.org/drawingml/2006/main">
+              <a:graphicData uri="http://schemas.openxmlformats.org/drawingml/2006/picture">
+                <pic:pic xmlns:pic="http://schemas.openxmlformats.org/drawingml/2006/picture">
+                  <pic:nvPicPr>
+                    <pic:cNvPr id="1" name=""/>
+                    <pic:cNvPicPr/>
+                  </pic:nvPicPr>
+                  <pic:blipFill>
+                    <a:blip r:embed="rId24"/>
+                    <a:stretch>
+                      <a:fillRect/>
+                    </a:stretch>
+                  </pic:blipFill>
+                  <pic:spPr>
+                    <a:xfrm>
+                      <a:off x="0" y="0"/>
+                      <a:ext cx="1428949" cy="1505160"/>
+                    </a:xfrm>
+                    <a:prstGeom prst="rect">
+                      <a:avLst/>
+                    </a:prstGeom>
+                  </pic:spPr>
+                </pic:pic>
+              </a:graphicData>
+            </a:graphic>
+          </wp:inline>
+        </w:drawing>
+      </w:r>
+    </w:p>
+    <w:p>
+      <w:pPr>
+        <w:pStyle w:val="ListParagraph"/>
+        <w:numPr>
+          <w:ilvl w:val="2"/>
+          <w:numId w:val="11"/>
+        </w:numPr>
+        <w:rPr>
+          <w:lang w:val="en-US"/>
+        </w:rPr>
+      </w:pPr>
+      <w:r>
+        <w:rPr>
+          <w:lang w:val="en-US"/>
+        </w:rPr>
+        <w:lastRenderedPageBreak/>
+        <w:drawing>
+          <wp:inline distT="0" distB="0" distL="0" distR="0" wp14:anchorId="2DF8F6F0" wp14:editId="43262330">
+            <wp:extent cx="1276528" cy="1486107"/>
+            <wp:effectExtent l="0" t="0" r="0" b="0"/>
+            <wp:docPr id="21" name="Picture 21"/>
+            <wp:cNvGraphicFramePr>
+              <a:graphicFrameLocks xmlns:a="http://schemas.openxmlformats.org/drawingml/2006/main" noChangeAspect="1"/>
+            </wp:cNvGraphicFramePr>
+            <a:graphic xmlns:a="http://schemas.openxmlformats.org/drawingml/2006/main">
+              <a:graphicData uri="http://schemas.openxmlformats.org/drawingml/2006/picture">
+                <pic:pic xmlns:pic="http://schemas.openxmlformats.org/drawingml/2006/picture">
+                  <pic:nvPicPr>
+                    <pic:cNvPr id="1" name=""/>
+                    <pic:cNvPicPr/>
+                  </pic:nvPicPr>
+                  <pic:blipFill>
+                    <a:blip r:embed="rId25"/>
+                    <a:stretch>
+                      <a:fillRect/>
+                    </a:stretch>
+                  </pic:blipFill>
+                  <pic:spPr>
+                    <a:xfrm>
+                      <a:off x="0" y="0"/>
+                      <a:ext cx="1276528" cy="1486107"/>
+                    </a:xfrm>
+                    <a:prstGeom prst="rect">
+                      <a:avLst/>
+                    </a:prstGeom>
+                  </pic:spPr>
+                </pic:pic>
+              </a:graphicData>
+            </a:graphic>
+          </wp:inline>
+        </w:drawing>
+      </w:r>
+    </w:p>
+    <w:p>
+      <w:pPr>
+        <w:pStyle w:val="ListParagraph"/>
+        <w:numPr>
+          <w:ilvl w:val="2"/>
+          <w:numId w:val="11"/>
+        </w:numPr>
+        <w:rPr>
+          <w:lang w:val="en-US"/>
+        </w:rPr>
+      </w:pPr>
+      <w:r>
+        <w:rPr>
+          <w:lang w:val="en-US"/>
+        </w:rPr>
+        <w:drawing>
+          <wp:inline distT="0" distB="0" distL="0" distR="0" wp14:anchorId="74D1D077" wp14:editId="30376103">
+            <wp:extent cx="1124107" cy="1076475"/>
+            <wp:effectExtent l="0" t="0" r="0" b="9525"/>
+            <wp:docPr id="22" name="Picture 22"/>
+            <wp:cNvGraphicFramePr>
+              <a:graphicFrameLocks xmlns:a="http://schemas.openxmlformats.org/drawingml/2006/main" noChangeAspect="1"/>
+            </wp:cNvGraphicFramePr>
+            <a:graphic xmlns:a="http://schemas.openxmlformats.org/drawingml/2006/main">
+              <a:graphicData uri="http://schemas.openxmlformats.org/drawingml/2006/picture">
+                <pic:pic xmlns:pic="http://schemas.openxmlformats.org/drawingml/2006/picture">
+                  <pic:nvPicPr>
+                    <pic:cNvPr id="1" name=""/>
+                    <pic:cNvPicPr/>
+                  </pic:nvPicPr>
+                  <pic:blipFill>
+                    <a:blip r:embed="rId26"/>
+                    <a:stretch>
+                      <a:fillRect/>
+                    </a:stretch>
+                  </pic:blipFill>
+                  <pic:spPr>
+                    <a:xfrm>
+                      <a:off x="0" y="0"/>
+                      <a:ext cx="1124107" cy="1076475"/>
+                    </a:xfrm>
+                    <a:prstGeom prst="rect">
+                      <a:avLst/>
+                    </a:prstGeom>
+                  </pic:spPr>
+                </pic:pic>
+              </a:graphicData>
+            </a:graphic>
+          </wp:inline>
+        </w:drawing>
+      </w:r>
+    </w:p>
+    <w:p>
+      <w:pPr>
+        <w:pStyle w:val="ListParagraph"/>
+        <w:numPr>
+          <w:ilvl w:val="2"/>
+          <w:numId w:val="11"/>
+        </w:numPr>
+        <w:rPr>
+          <w:lang w:val="en-US"/>
+        </w:rPr>
+      </w:pPr>
+      <w:r>
+        <w:rPr>
+          <w:lang w:val="en-US"/>
+        </w:rPr>
+        <w:drawing>
+          <wp:inline distT="0" distB="0" distL="0" distR="0" wp14:anchorId="037F90F6" wp14:editId="4FE8D18F">
+            <wp:extent cx="1971950" cy="1705213"/>
+            <wp:effectExtent l="0" t="0" r="9525" b="9525"/>
+            <wp:docPr id="23" name="Picture 23"/>
+            <wp:cNvGraphicFramePr>
+              <a:graphicFrameLocks xmlns:a="http://schemas.openxmlformats.org/drawingml/2006/main" noChangeAspect="1"/>
+            </wp:cNvGraphicFramePr>
+            <a:graphic xmlns:a="http://schemas.openxmlformats.org/drawingml/2006/main">
+              <a:graphicData uri="http://schemas.openxmlformats.org/drawingml/2006/picture">
+                <pic:pic xmlns:pic="http://schemas.openxmlformats.org/drawingml/2006/picture">
+                  <pic:nvPicPr>
+                    <pic:cNvPr id="1" name=""/>
+                    <pic:cNvPicPr/>
+                  </pic:nvPicPr>
+                  <pic:blipFill>
+                    <a:blip r:embed="rId27"/>
+                    <a:stretch>
+                      <a:fillRect/>
+                    </a:stretch>
+                  </pic:blipFill>
+                  <pic:spPr>
+                    <a:xfrm>
+                      <a:off x="0" y="0"/>
+                      <a:ext cx="1971950" cy="1705213"/>
+                    </a:xfrm>
+                    <a:prstGeom prst="rect">
+                      <a:avLst/>
+                    </a:prstGeom>
+                  </pic:spPr>
+                </pic:pic>
+              </a:graphicData>
+            </a:graphic>
+          </wp:inline>
+        </w:drawing>
+      </w:r>
+    </w:p>
+    <w:p>
+      <w:pPr>
+        <w:pStyle w:val="ListParagraph"/>
+        <w:numPr>
+          <w:ilvl w:val="0"/>
+          <w:numId w:val="11"/>
+        </w:numPr>
+        <w:rPr>
+          <w:lang w:val="en-US"/>
+        </w:rPr>
+      </w:pPr>
+      <w:r>
+        <w:rPr>
+          <w:lang w:val="en-US"/>
+        </w:rPr>
+        <w:t>Heap Sort:</w:t>
+      </w:r>
+    </w:p>
+    <w:p>
+      <w:pPr>
+        <w:pStyle w:val="ListParagraph"/>
+        <w:numPr>
+          <w:ilvl w:val="1"/>
+          <w:numId w:val="11"/>
+        </w:numPr>
+        <w:rPr>
+          <w:lang w:val="en-US"/>
+        </w:rPr>
+      </w:pPr>
+      <w:r>
+        <w:rPr>
+          <w:lang w:val="en-US"/>
+        </w:rPr>
+        <w:drawing>
+          <wp:inline distT="0" distB="0" distL="0" distR="0" wp14:anchorId="22D442B5" wp14:editId="440FED26">
+            <wp:extent cx="2829320" cy="1543265"/>
+            <wp:effectExtent l="0" t="0" r="9525" b="0"/>
+            <wp:docPr id="24" name="Picture 24"/>
+            <wp:cNvGraphicFramePr>
+              <a:graphicFrameLocks xmlns:a="http://schemas.openxmlformats.org/drawingml/2006/main" noChangeAspect="1"/>
+            </wp:cNvGraphicFramePr>
+            <a:graphic xmlns:a="http://schemas.openxmlformats.org/drawingml/2006/main">
+              <a:graphicData uri="http://schemas.openxmlformats.org/drawingml/2006/picture">
+                <pic:pic xmlns:pic="http://schemas.openxmlformats.org/drawingml/2006/picture">
+                  <pic:nvPicPr>
+                    <pic:cNvPr id="1" name=""/>
+                    <pic:cNvPicPr/>
+                  </pic:nvPicPr>
+                  <pic:blipFill>
+                    <a:blip r:embed="rId28"/>
+                    <a:stretch>
+                      <a:fillRect/>
+                    </a:stretch>
+                  </pic:blipFill>
+                  <pic:spPr>
+                    <a:xfrm>
+                      <a:off x="0" y="0"/>
+                      <a:ext cx="2829320" cy="1543265"/>
+                    </a:xfrm>
+                    <a:prstGeom prst="rect">
+                      <a:avLst/>
+                    </a:prstGeom>
+                  </pic:spPr>
+                </pic:pic>
+              </a:graphicData>
+            </a:graphic>
+          </wp:inline>
+        </w:drawing>
+      </w:r>
+    </w:p>
+    <w:p>
+      <w:pPr>
+        <w:pStyle w:val="ListParagraph"/>
+        <w:numPr>
+          <w:ilvl w:val="1"/>
+          <w:numId w:val="11"/>
+        </w:numPr>
+        <w:rPr>
+          <w:lang w:val="en-US"/>
+        </w:rPr>
+      </w:pPr>
+      <w:r>
+        <w:rPr>
+          <w:lang w:val="en-US"/>
+        </w:rPr>
+        <w:t>O(</w:t>
+      </w:r>
+      <w:proofErr w:type="spellStart"/>
+      <w:r>
+        <w:rPr>
+          <w:lang w:val="en-US"/>
+        </w:rPr>
+        <w:t>nlogn</w:t>
+      </w:r>
+      <w:proofErr w:type="spellEnd"/>
+      <w:r>
+        <w:rPr>
+          <w:lang w:val="en-US"/>
+        </w:rPr>
+        <w:t>), generalization of selection sort but smart data structure</w:t>
+      </w:r>
+    </w:p>
+    <w:p>
+      <w:pPr>
+        <w:pStyle w:val="ListParagraph"/>
+        <w:numPr>
+          <w:ilvl w:val="1"/>
+          <w:numId w:val="11"/>
+        </w:numPr>
+        <w:rPr>
+          <w:lang w:val="en-US"/>
+        </w:rPr>
+      </w:pPr>
+      <w:r>
+        <w:rPr>
+          <w:lang w:val="en-US"/>
+        </w:rPr>
+        <w:t>Use additional space for priority queue, not in-</w:t>
+      </w:r>
+      <w:proofErr w:type="gramStart"/>
+      <w:r>
+        <w:rPr>
+          <w:lang w:val="en-US"/>
+        </w:rPr>
+        <w:t>place</w:t>
+      </w:r>
+      <w:proofErr w:type="gramEnd"/>
+    </w:p>
+    <w:p>
+      <w:pPr>
+        <w:pStyle w:val="ListParagraph"/>
+        <w:numPr>
+          <w:ilvl w:val="1"/>
+          <w:numId w:val="11"/>
+        </w:numPr>
+        <w:rPr>
+          <w:lang w:val="en-US"/>
+        </w:rPr>
+      </w:pPr>
+      <w:r>
+        <w:rPr>
+          <w:lang w:val="en-US"/>
+        </w:rPr>
+        <w:t>In-place heap sort:</w:t>
+      </w:r>
+    </w:p>
+    <w:p>
+      <w:pPr>
+        <w:pStyle w:val="ListParagraph"/>
+        <w:numPr>
+          <w:ilvl w:val="2"/>
+          <w:numId w:val="11"/>
+        </w:numPr>
+        <w:rPr>
+          <w:lang w:val="en-US"/>
+        </w:rPr>
+      </w:pPr>
+      <w:r>
+        <w:rPr>
+          <w:lang w:val="en-US"/>
+        </w:rPr>
+        <w:drawing>
+          <wp:inline distT="0" distB="0" distL="0" distR="0" wp14:anchorId="4D31DCDF" wp14:editId="0CF3386C">
+            <wp:extent cx="3648584" cy="1276528"/>
+            <wp:effectExtent l="0" t="0" r="9525" b="0"/>
+            <wp:docPr id="25" name="Picture 25"/>
+            <wp:cNvGraphicFramePr>
+              <a:graphicFrameLocks xmlns:a="http://schemas.openxmlformats.org/drawingml/2006/main" noChangeAspect="1"/>
+            </wp:cNvGraphicFramePr>
+            <a:graphic xmlns:a="http://schemas.openxmlformats.org/drawingml/2006/main">
+              <a:graphicData uri="http://schemas.openxmlformats.org/drawingml/2006/picture">
+                <pic:pic xmlns:pic="http://schemas.openxmlformats.org/drawingml/2006/picture">
+                  <pic:nvPicPr>
+                    <pic:cNvPr id="1" name=""/>
+                    <pic:cNvPicPr/>
+                  </pic:nvPicPr>
+                  <pic:blipFill>
+                    <a:blip r:embed="rId29"/>
+                    <a:stretch>
+                      <a:fillRect/>
+                    </a:stretch>
+                  </pic:blipFill>
+                  <pic:spPr>
+                    <a:xfrm>
+                      <a:off x="0" y="0"/>
+                      <a:ext cx="3648584" cy="1276528"/>
+                    </a:xfrm>
+                    <a:prstGeom prst="rect">
+                      <a:avLst/>
+                    </a:prstGeom>
+                  </pic:spPr>
+                </pic:pic>
+              </a:graphicData>
+            </a:graphic>
+          </wp:inline>
+        </w:drawing>
+      </w:r>
+      <w:r>
+        <w:rPr>
+          <w:lang w:val="en-US"/>
+        </w:rPr>
+        <w:t>repair heap property from bottom to top O(</w:t>
+      </w:r>
+      <w:proofErr w:type="spellStart"/>
+      <w:r>
+        <w:rPr>
+          <w:lang w:val="en-US"/>
+        </w:rPr>
+        <w:t>nlogn</w:t>
+      </w:r>
+      <w:proofErr w:type="spellEnd"/>
+      <w:r>
+        <w:rPr>
+          <w:lang w:val="en-US"/>
+        </w:rPr>
+        <w:t>)</w:t>
+      </w:r>
+    </w:p>
+    <w:p>
+      <w:pPr>
+        <w:pStyle w:val="ListParagraph"/>
+        <w:numPr>
+          <w:ilvl w:val="2"/>
+          <w:numId w:val="11"/>
+        </w:numPr>
+        <w:rPr>
+          <w:lang w:val="en-US"/>
+        </w:rPr>
+      </w:pPr>
+      <w:r>
+        <w:rPr>
+          <w:lang w:val="en-US"/>
+        </w:rPr>
+        <w:lastRenderedPageBreak/>
+        <w:drawing>
+          <wp:inline distT="0" distB="0" distL="0" distR="0" wp14:anchorId="6714D5FD" wp14:editId="25622B92">
+            <wp:extent cx="2162477" cy="1562318"/>
+            <wp:effectExtent l="0" t="0" r="9525" b="0"/>
+            <wp:docPr id="26" name="Picture 26"/>
+            <wp:cNvGraphicFramePr>
+              <a:graphicFrameLocks xmlns:a="http://schemas.openxmlformats.org/drawingml/2006/main" noChangeAspect="1"/>
+            </wp:cNvGraphicFramePr>
+            <a:graphic xmlns:a="http://schemas.openxmlformats.org/drawingml/2006/main">
+              <a:graphicData uri="http://schemas.openxmlformats.org/drawingml/2006/picture">
+                <pic:pic xmlns:pic="http://schemas.openxmlformats.org/drawingml/2006/picture">
+                  <pic:nvPicPr>
+                    <pic:cNvPr id="1" name=""/>
+                    <pic:cNvPicPr/>
+                  </pic:nvPicPr>
+                  <pic:blipFill>
+                    <a:blip r:embed="rId30"/>
+                    <a:stretch>
+                      <a:fillRect/>
+                    </a:stretch>
+                  </pic:blipFill>
+                  <pic:spPr>
+                    <a:xfrm>
+                      <a:off x="0" y="0"/>
+                      <a:ext cx="2162477" cy="1562318"/>
+                    </a:xfrm>
+                    <a:prstGeom prst="rect">
+                      <a:avLst/>
+                    </a:prstGeom>
+                  </pic:spPr>
+                </pic:pic>
+              </a:graphicData>
+            </a:graphic>
+          </wp:inline>
+        </w:drawing>
+      </w:r>
+      <w:r>
+        <w:rPr>
+          <w:lang w:val="en-US"/>
+        </w:rPr>
+        <w:t xml:space="preserve"> This is in-</w:t>
+      </w:r>
+      <w:proofErr w:type="gramStart"/>
+      <w:r>
+        <w:rPr>
+          <w:lang w:val="en-US"/>
+        </w:rPr>
+        <w:t>place</w:t>
+      </w:r>
+      <w:proofErr w:type="gramEnd"/>
+    </w:p>
+    <w:p>
+      <w:pPr>
+        <w:pStyle w:val="ListParagraph"/>
+        <w:numPr>
+          <w:ilvl w:val="2"/>
+          <w:numId w:val="11"/>
+        </w:numPr>
+        <w:rPr>
+          <w:lang w:val="en-US"/>
+        </w:rPr>
+      </w:pPr>
+      <w:proofErr w:type="spellStart"/>
+      <w:r>
+        <w:rPr>
+          <w:lang w:val="en-US"/>
+        </w:rPr>
+        <w:t>Intrasort</w:t>
+      </w:r>
+      <w:proofErr w:type="spellEnd"/>
+      <w:r>
+        <w:rPr>
+          <w:lang w:val="en-US"/>
+        </w:rPr>
+        <w:t xml:space="preserve"> algorithm</w:t>
+      </w:r>
+    </w:p>
+    <w:p>
+      <w:pPr>
+        <w:pStyle w:val="ListParagraph"/>
+        <w:numPr>
+          <w:ilvl w:val="3"/>
+          <w:numId w:val="11"/>
+        </w:numPr>
+        <w:rPr>
+          <w:lang w:val="en-US"/>
+        </w:rPr>
+      </w:pPr>
+      <w:r>
+        <w:rPr>
+          <w:lang w:val="en-US"/>
+        </w:rPr>
+        <w:t xml:space="preserve">First run </w:t>
+      </w:r>
+      <w:proofErr w:type="gramStart"/>
+      <w:r>
+        <w:rPr>
+          <w:lang w:val="en-US"/>
+        </w:rPr>
+        <w:t>quicksort</w:t>
+      </w:r>
+      <w:proofErr w:type="gramEnd"/>
+    </w:p>
+    <w:p>
+      <w:pPr>
+        <w:pStyle w:val="ListParagraph"/>
+        <w:numPr>
+          <w:ilvl w:val="3"/>
+          <w:numId w:val="11"/>
+        </w:numPr>
+        <w:rPr>
+          <w:lang w:val="en-US"/>
+        </w:rPr>
+      </w:pPr>
+      <w:r>
+        <w:rPr>
+          <w:lang w:val="en-US"/>
+        </w:rPr>
+        <w:t>If slow</w:t>
+      </w:r>
+      <w:r>
+        <w:rPr>
+          <w:lang w:val="en-US"/>
+        </w:rPr>
+        <w:t xml:space="preserve"> (exceed clog(n) for some c)</w:t>
+      </w:r>
+      <w:r>
+        <w:rPr>
+          <w:lang w:val="en-US"/>
+        </w:rPr>
+        <w:t>, switch to heapsort, guaranteed O(</w:t>
+      </w:r>
+      <w:proofErr w:type="spellStart"/>
+      <w:r>
+        <w:rPr>
+          <w:lang w:val="en-US"/>
+        </w:rPr>
+        <w:t>nlogn</w:t>
+      </w:r>
+      <w:proofErr w:type="spellEnd"/>
+      <w:r>
+        <w:rPr>
+          <w:lang w:val="en-US"/>
+        </w:rPr>
+        <w:t>)</w:t>
+      </w:r>
+    </w:p>
+    <w:p>
+      <w:pPr>
+        <w:pStyle w:val="ListParagraph"/>
+        <w:numPr>
+          <w:ilvl w:val="0"/>
+          <w:numId w:val="11"/>
+        </w:numPr>
+        <w:rPr>
+          <w:lang w:val="en-US"/>
+        </w:rPr>
+      </w:pPr>
+      <w:r>
+        <w:rPr>
+          <w:lang w:val="en-US"/>
+        </w:rPr>
+        <w:t>Building running time</w:t>
+      </w:r>
+    </w:p>
+    <w:p>
+      <w:pPr>
+        <w:pStyle w:val="ListParagraph"/>
+        <w:numPr>
+          <w:ilvl w:val="1"/>
+          <w:numId w:val="11"/>
+        </w:numPr>
+        <w:rPr>
+          <w:lang w:val="en-US"/>
+        </w:rPr>
+      </w:pPr>
+      <w:r>
+        <w:rPr>
+          <w:lang w:val="en-US"/>
+        </w:rPr>
+        <w:t xml:space="preserve">If a node is close to the leaf, sifting down is faster, we have many such </w:t>
+      </w:r>
+      <w:proofErr w:type="gramStart"/>
+      <w:r>
+        <w:rPr>
+          <w:lang w:val="en-US"/>
+        </w:rPr>
+        <w:t>nodes</w:t>
+      </w:r>
+      <w:proofErr w:type="gramEnd"/>
+    </w:p>
+    <w:p>
+      <w:pPr>
+        <w:pStyle w:val="ListParagraph"/>
+        <w:numPr>
+          <w:ilvl w:val="1"/>
+          <w:numId w:val="11"/>
+        </w:numPr>
+        <w:rPr>
+          <w:lang w:val="en-US"/>
+        </w:rPr>
+      </w:pPr>
+      <w:r>
+        <w:rPr>
+          <w:lang w:val="en-US"/>
+        </w:rPr>
+        <w:drawing>
+          <wp:inline distT="0" distB="0" distL="0" distR="0" wp14:anchorId="7EDCD248" wp14:editId="787C0DC3">
+            <wp:extent cx="3162741" cy="2362530"/>
+            <wp:effectExtent l="0" t="0" r="0" b="0"/>
+            <wp:docPr id="27" name="Picture 27"/>
+            <wp:cNvGraphicFramePr>
+              <a:graphicFrameLocks xmlns:a="http://schemas.openxmlformats.org/drawingml/2006/main" noChangeAspect="1"/>
+            </wp:cNvGraphicFramePr>
+            <a:graphic xmlns:a="http://schemas.openxmlformats.org/drawingml/2006/main">
+              <a:graphicData uri="http://schemas.openxmlformats.org/drawingml/2006/picture">
+                <pic:pic xmlns:pic="http://schemas.openxmlformats.org/drawingml/2006/picture">
+                  <pic:nvPicPr>
+                    <pic:cNvPr id="1" name=""/>
+                    <pic:cNvPicPr/>
+                  </pic:nvPicPr>
+                  <pic:blipFill>
+                    <a:blip r:embed="rId31"/>
+                    <a:stretch>
+                      <a:fillRect/>
+                    </a:stretch>
+                  </pic:blipFill>
+                  <pic:spPr>
+                    <a:xfrm>
+                      <a:off x="0" y="0"/>
+                      <a:ext cx="3162741" cy="2362530"/>
+                    </a:xfrm>
+                    <a:prstGeom prst="rect">
+                      <a:avLst/>
+                    </a:prstGeom>
+                  </pic:spPr>
+                </pic:pic>
+              </a:graphicData>
+            </a:graphic>
+          </wp:inline>
+        </w:drawing>
+      </w:r>
+    </w:p>
+    <w:p>
+      <w:pPr>
+        <w:pStyle w:val="ListParagraph"/>
+        <w:numPr>
+          <w:ilvl w:val="1"/>
+          <w:numId w:val="11"/>
+        </w:numPr>
+        <w:rPr>
+          <w:lang w:val="en-US"/>
+        </w:rPr>
+      </w:pPr>
+      <w:r>
+        <w:rPr>
+          <w:lang w:val="en-US"/>
+        </w:rPr>
+        <w:drawing>
+          <wp:inline distT="0" distB="0" distL="0" distR="0" wp14:anchorId="2C0D124E" wp14:editId="0C840A37">
+            <wp:extent cx="2876951" cy="1771897"/>
+            <wp:effectExtent l="0" t="0" r="0" b="0"/>
+            <wp:docPr id="28" name="Picture 28"/>
+            <wp:cNvGraphicFramePr>
+              <a:graphicFrameLocks xmlns:a="http://schemas.openxmlformats.org/drawingml/2006/main" noChangeAspect="1"/>
+            </wp:cNvGraphicFramePr>
+            <a:graphic xmlns:a="http://schemas.openxmlformats.org/drawingml/2006/main">
+              <a:graphicData uri="http://schemas.openxmlformats.org/drawingml/2006/picture">
+                <pic:pic xmlns:pic="http://schemas.openxmlformats.org/drawingml/2006/picture">
+                  <pic:nvPicPr>
+                    <pic:cNvPr id="1" name=""/>
+                    <pic:cNvPicPr/>
+                  </pic:nvPicPr>
+                  <pic:blipFill>
+                    <a:blip r:embed="rId32"/>
+                    <a:stretch>
+                      <a:fillRect/>
+                    </a:stretch>
+                  </pic:blipFill>
+                  <pic:spPr>
+                    <a:xfrm>
+                      <a:off x="0" y="0"/>
+                      <a:ext cx="2876951" cy="1771897"/>
+                    </a:xfrm>
+                    <a:prstGeom prst="rect">
+                      <a:avLst/>
+                    </a:prstGeom>
+                  </pic:spPr>
+                </pic:pic>
+              </a:graphicData>
+            </a:graphic>
+          </wp:inline>
+        </w:drawing>
+      </w:r>
+    </w:p>
+    <w:p>
+      <w:pPr>
+        <w:pStyle w:val="ListParagraph"/>
+        <w:numPr>
+          <w:ilvl w:val="1"/>
+          <w:numId w:val="11"/>
+        </w:numPr>
+        <w:rPr>
+          <w:lang w:val="en-US"/>
+        </w:rPr>
+      </w:pPr>
+      <w:r>
+        <w:rPr>
+          <w:lang w:val="en-US"/>
+        </w:rPr>
+        <w:lastRenderedPageBreak/>
+        <w:drawing>
+          <wp:inline distT="0" distB="0" distL="0" distR="0" wp14:anchorId="48E5E245" wp14:editId="362646DC">
+            <wp:extent cx="2924583" cy="1876687"/>
+            <wp:effectExtent l="0" t="0" r="9525" b="9525"/>
+            <wp:docPr id="29" name="Picture 29"/>
+            <wp:cNvGraphicFramePr>
+              <a:graphicFrameLocks xmlns:a="http://schemas.openxmlformats.org/drawingml/2006/main" noChangeAspect="1"/>
+            </wp:cNvGraphicFramePr>
+            <a:graphic xmlns:a="http://schemas.openxmlformats.org/drawingml/2006/main">
+              <a:graphicData uri="http://schemas.openxmlformats.org/drawingml/2006/picture">
+                <pic:pic xmlns:pic="http://schemas.openxmlformats.org/drawingml/2006/picture">
+                  <pic:nvPicPr>
+                    <pic:cNvPr id="1" name=""/>
+                    <pic:cNvPicPr/>
+                  </pic:nvPicPr>
+                  <pic:blipFill>
+                    <a:blip r:embed="rId33"/>
+                    <a:stretch>
+                      <a:fillRect/>
+                    </a:stretch>
+                  </pic:blipFill>
+                  <pic:spPr>
+                    <a:xfrm>
+                      <a:off x="0" y="0"/>
+                      <a:ext cx="2924583" cy="1876687"/>
+                    </a:xfrm>
+                    <a:prstGeom prst="rect">
+                      <a:avLst/>
+                    </a:prstGeom>
+                  </pic:spPr>
+                </pic:pic>
+              </a:graphicData>
+            </a:graphic>
+          </wp:inline>
+        </w:drawing>
+      </w:r>
+    </w:p>
+    <w:p>
+      <w:pPr>
+        <w:pStyle w:val="ListParagraph"/>
+        <w:numPr>
+          <w:ilvl w:val="0"/>
+          <w:numId w:val="11"/>
+        </w:numPr>
+        <w:rPr>
+          <w:lang w:val="en-US"/>
+        </w:rPr>
+      </w:pPr>
+      <w:r>
+        <w:rPr>
+          <w:lang w:val="en-US"/>
+        </w:rPr>
+        <w:t>Binary Min-Heap</w:t>
+      </w:r>
+    </w:p>
+    <w:p>
+      <w:pPr>
+        <w:pStyle w:val="ListParagraph"/>
+        <w:numPr>
+          <w:ilvl w:val="1"/>
+          <w:numId w:val="11"/>
+        </w:numPr>
+        <w:rPr>
+          <w:lang w:val="en-US"/>
+        </w:rPr>
+      </w:pPr>
+      <w:r>
+        <w:rPr>
+          <w:lang w:val="en-US"/>
+        </w:rPr>
+        <w:t>Minimum priority</w:t>
+      </w:r>
+    </w:p>
+    <w:p>
+      <w:pPr>
+        <w:pStyle w:val="ListParagraph"/>
+        <w:numPr>
+          <w:ilvl w:val="1"/>
+          <w:numId w:val="11"/>
+        </w:numPr>
+        <w:rPr>
+          <w:lang w:val="en-US"/>
+        </w:rPr>
+      </w:pPr>
+      <w:r>
+        <w:rPr>
+          <w:lang w:val="en-US"/>
+        </w:rPr>
+        <w:t>Generalized to d-</w:t>
+      </w:r>
+      <w:proofErr w:type="spellStart"/>
+      <w:r>
+        <w:rPr>
+          <w:lang w:val="en-US"/>
+        </w:rPr>
+        <w:t>ary</w:t>
+      </w:r>
+      <w:proofErr w:type="spellEnd"/>
+      <w:r>
+        <w:rPr>
+          <w:lang w:val="en-US"/>
+        </w:rPr>
+        <w:t xml:space="preserve"> Heap, height = </w:t>
+      </w:r>
+      <w:proofErr w:type="spellStart"/>
+      <w:r>
+        <w:rPr>
+          <w:lang w:val="en-US"/>
+        </w:rPr>
+        <w:t>log_d</w:t>
+      </w:r>
+      <w:proofErr w:type="spellEnd"/>
+      <w:r>
+        <w:rPr>
+          <w:lang w:val="en-US"/>
+        </w:rPr>
+        <w:t>(n)</w:t>
+      </w:r>
+    </w:p>
+    <w:p>
+      <w:pPr>
+        <w:rPr>
+          <w:lang w:val="en-US"/>
+        </w:rPr>
+      </w:pPr>
+      <w:r>
+        <w:rPr>
+          <w:lang w:val="en-US"/>
+        </w:rPr>
+        <w:t>Disjoint Sets</w:t>
+      </w:r>
+    </w:p>
+    <w:p>
+      <w:pPr>
+        <w:pStyle w:val="ListParagraph"/>
+        <w:numPr>
+          <w:ilvl w:val="0"/>
+          <w:numId w:val="11"/>
+        </w:numPr>
+        <w:rPr>
+          <w:lang w:val="en-US"/>
+        </w:rPr>
+      </w:pPr>
+      <w:r>
+        <w:rPr>
+          <w:lang w:val="en-US"/>
+        </w:rPr>
+        <w:t>Operations</w:t>
+      </w:r>
+    </w:p>
+    <w:p>
+      <w:pPr>
+        <w:pStyle w:val="ListParagraph"/>
+        <w:numPr>
+          <w:ilvl w:val="1"/>
+          <w:numId w:val="11"/>
+        </w:numPr>
+        <w:rPr>
+          <w:lang w:val="en-US"/>
+        </w:rPr>
+      </w:pPr>
+      <w:proofErr w:type="spellStart"/>
+      <w:r>
+        <w:rPr>
+          <w:lang w:val="en-US"/>
+        </w:rPr>
+        <w:t>MakeSet</w:t>
+      </w:r>
+      <w:proofErr w:type="spellEnd"/>
+      <w:r>
+        <w:rPr>
+          <w:lang w:val="en-US"/>
+        </w:rPr>
+        <w:t>(x): create a singleton set {x}</w:t>
+      </w:r>
+    </w:p>
+    <w:p>
+      <w:pPr>
+        <w:pStyle w:val="ListParagraph"/>
+        <w:numPr>
+          <w:ilvl w:val="1"/>
+          <w:numId w:val="11"/>
+        </w:numPr>
+        <w:rPr>
+          <w:lang w:val="en-US"/>
+        </w:rPr>
+      </w:pPr>
+      <w:r>
+        <w:rPr>
+          <w:lang w:val="en-US"/>
+        </w:rPr>
+        <w:t>Find(x)</w:t>
+      </w:r>
+    </w:p>
+    <w:p>
+      <w:pPr>
+        <w:pStyle w:val="ListParagraph"/>
+        <w:numPr>
+          <w:ilvl w:val="2"/>
+          <w:numId w:val="11"/>
+        </w:numPr>
+        <w:rPr>
+          <w:lang w:val="en-US"/>
+        </w:rPr>
+      </w:pPr>
+      <w:r>
+        <w:rPr>
+          <w:lang w:val="en-US"/>
+        </w:rPr>
+        <w:t>Find(x) = Find(y) if in the same set</w:t>
+      </w:r>
+    </w:p>
+    <w:p>
+      <w:pPr>
+        <w:pStyle w:val="ListParagraph"/>
+        <w:numPr>
+          <w:ilvl w:val="1"/>
+          <w:numId w:val="11"/>
+        </w:numPr>
+        <w:rPr>
+          <w:lang w:val="en-US"/>
+        </w:rPr>
+      </w:pPr>
+      <w:proofErr w:type="gramStart"/>
+      <w:r>
+        <w:rPr>
+          <w:lang w:val="en-US"/>
+        </w:rPr>
+        <w:t>Union(</w:t>
+      </w:r>
+      <w:proofErr w:type="gramEnd"/>
+      <w:r>
+        <w:rPr>
+          <w:lang w:val="en-US"/>
+        </w:rPr>
+        <w:t>x, y), merge two sets containing x and y</w:t>
+      </w:r>
+    </w:p>
+    <w:p>
+      <w:pPr>
+        <w:pStyle w:val="ListParagraph"/>
+        <w:numPr>
+          <w:ilvl w:val="0"/>
+          <w:numId w:val="11"/>
+        </w:numPr>
+        <w:rPr>
+          <w:lang w:val="en-US"/>
+        </w:rPr>
+      </w:pPr>
+      <w:r>
+        <w:rPr>
+          <w:lang w:val="en-US"/>
+        </w:rPr>
+        <w:t>Naïve implementation</w:t>
+      </w:r>
+    </w:p>
+    <w:p>
+      <w:pPr>
+        <w:pStyle w:val="ListParagraph"/>
+        <w:numPr>
+          <w:ilvl w:val="1"/>
+          <w:numId w:val="11"/>
+        </w:numPr>
+        <w:rPr>
+          <w:lang w:val="en-US"/>
+        </w:rPr>
+      </w:pPr>
+      <w:r>
+        <w:rPr>
+          <w:lang w:val="en-US"/>
+        </w:rPr>
+        <w:drawing>
+          <wp:inline distT="0" distB="0" distL="0" distR="0" wp14:anchorId="3AC16137" wp14:editId="27BB600F">
+            <wp:extent cx="1695687" cy="1400370"/>
+            <wp:effectExtent l="0" t="0" r="0" b="0"/>
+            <wp:docPr id="30" name="Picture 30"/>
+            <wp:cNvGraphicFramePr>
+              <a:graphicFrameLocks xmlns:a="http://schemas.openxmlformats.org/drawingml/2006/main" noChangeAspect="1"/>
+            </wp:cNvGraphicFramePr>
+            <a:graphic xmlns:a="http://schemas.openxmlformats.org/drawingml/2006/main">
+              <a:graphicData uri="http://schemas.openxmlformats.org/drawingml/2006/picture">
+                <pic:pic xmlns:pic="http://schemas.openxmlformats.org/drawingml/2006/picture">
+                  <pic:nvPicPr>
+                    <pic:cNvPr id="1" name=""/>
+                    <pic:cNvPicPr/>
+                  </pic:nvPicPr>
+                  <pic:blipFill>
+                    <a:blip r:embed="rId34"/>
+                    <a:stretch>
+                      <a:fillRect/>
+                    </a:stretch>
+                  </pic:blipFill>
+                  <pic:spPr>
+                    <a:xfrm>
+                      <a:off x="0" y="0"/>
+                      <a:ext cx="1695687" cy="1400370"/>
+                    </a:xfrm>
+                    <a:prstGeom prst="rect">
+                      <a:avLst/>
+                    </a:prstGeom>
+                  </pic:spPr>
+                </pic:pic>
+              </a:graphicData>
+            </a:graphic>
+          </wp:inline>
+        </w:drawing>
+      </w:r>
+    </w:p>
+    <w:p>
+      <w:pPr>
+        <w:pStyle w:val="ListParagraph"/>
+        <w:numPr>
+          <w:ilvl w:val="1"/>
+          <w:numId w:val="11"/>
+        </w:numPr>
+        <w:rPr>
+          <w:lang w:val="en-US"/>
+        </w:rPr>
+      </w:pPr>
+      <w:r>
+        <w:rPr>
+          <w:lang w:val="en-US"/>
+        </w:rPr>
+        <w:t xml:space="preserve">Assume the small value of the set as set </w:t>
+      </w:r>
+      <w:proofErr w:type="gramStart"/>
+      <w:r>
+        <w:rPr>
+          <w:lang w:val="en-US"/>
+        </w:rPr>
+        <w:t>id</w:t>
+      </w:r>
+      <w:proofErr w:type="gramEnd"/>
+    </w:p>
+    <w:p>
+      <w:pPr>
+        <w:pStyle w:val="ListParagraph"/>
+        <w:ind w:left="1800"/>
+        <w:rPr>
+          <w:lang w:val="en-US"/>
+        </w:rPr>
+      </w:pPr>
+      <w:r>
+        <w:rPr>
+          <w:lang w:val="en-US"/>
+        </w:rPr>
+        <w:drawing>
+          <wp:inline distT="0" distB="0" distL="0" distR="0" wp14:anchorId="5FECE709" wp14:editId="1E684107">
+            <wp:extent cx="2667372" cy="2657846"/>
+            <wp:effectExtent l="0" t="0" r="0" b="9525"/>
+            <wp:docPr id="31" name="Picture 31"/>
+            <wp:cNvGraphicFramePr>
+              <a:graphicFrameLocks xmlns:a="http://schemas.openxmlformats.org/drawingml/2006/main" noChangeAspect="1"/>
+            </wp:cNvGraphicFramePr>
+            <a:graphic xmlns:a="http://schemas.openxmlformats.org/drawingml/2006/main">
+              <a:graphicData uri="http://schemas.openxmlformats.org/drawingml/2006/picture">
+                <pic:pic xmlns:pic="http://schemas.openxmlformats.org/drawingml/2006/picture">
+                  <pic:nvPicPr>
+                    <pic:cNvPr id="1" name=""/>
+                    <pic:cNvPicPr/>
+                  </pic:nvPicPr>
+                  <pic:blipFill>
+                    <a:blip r:embed="rId35"/>
+                    <a:stretch>
+                      <a:fillRect/>
+                    </a:stretch>
+                  </pic:blipFill>
+                  <pic:spPr>
+                    <a:xfrm>
+                      <a:off x="0" y="0"/>
+                      <a:ext cx="2667372" cy="2657846"/>
+                    </a:xfrm>
+                    <a:prstGeom prst="rect">
+                      <a:avLst/>
+                    </a:prstGeom>
+                  </pic:spPr>
+                </pic:pic>
+              </a:graphicData>
+            </a:graphic>
+          </wp:inline>
+        </w:drawing>
+      </w:r>
+    </w:p>
+    <w:p>
+      <w:pPr>
+        <w:pStyle w:val="ListParagraph"/>
+        <w:numPr>
+          <w:ilvl w:val="1"/>
+          <w:numId w:val="11"/>
+        </w:numPr>
+        <w:rPr>
+          <w:lang w:val="en-US"/>
+        </w:rPr>
+      </w:pPr>
+      <w:r>
+        <w:rPr>
+          <w:lang w:val="en-US"/>
+        </w:rPr>
+        <w:t>Use linked list:</w:t>
+      </w:r>
+    </w:p>
+    <w:p>
+      <w:pPr>
+        <w:pStyle w:val="ListParagraph"/>
+        <w:numPr>
+          <w:ilvl w:val="2"/>
+          <w:numId w:val="11"/>
+        </w:numPr>
+        <w:rPr>
+          <w:lang w:val="en-US"/>
+        </w:rPr>
+      </w:pPr>
+      <w:r>
+        <w:rPr>
+          <w:lang w:val="en-US"/>
+        </w:rPr>
+        <w:t xml:space="preserve">Tail as set </w:t>
+      </w:r>
+      <w:proofErr w:type="gramStart"/>
+      <w:r>
+        <w:rPr>
+          <w:lang w:val="en-US"/>
+        </w:rPr>
+        <w:t>id</w:t>
+      </w:r>
+      <w:proofErr w:type="gramEnd"/>
+    </w:p>
+    <w:p>
+      <w:pPr>
+        <w:pStyle w:val="ListParagraph"/>
+        <w:numPr>
+          <w:ilvl w:val="2"/>
+          <w:numId w:val="11"/>
+        </w:numPr>
+        <w:rPr>
+          <w:lang w:val="en-US"/>
+        </w:rPr>
+      </w:pPr>
+      <w:r>
+        <w:rPr>
+          <w:lang w:val="en-US"/>
+        </w:rPr>
+        <w:t>Pro</w:t>
+      </w:r>
+    </w:p>
+    <w:p>
+      <w:pPr>
+        <w:pStyle w:val="ListParagraph"/>
+        <w:numPr>
+          <w:ilvl w:val="3"/>
+          <w:numId w:val="11"/>
+        </w:numPr>
+        <w:rPr>
+          <w:lang w:val="en-US"/>
+        </w:rPr>
+      </w:pPr>
+      <w:r>
+        <w:rPr>
+          <w:lang w:val="en-US"/>
+        </w:rPr>
+        <w:lastRenderedPageBreak/>
+        <w:t xml:space="preserve">Union </w:t>
+      </w:r>
+      <w:proofErr w:type="gramStart"/>
+      <w:r>
+        <w:rPr>
+          <w:lang w:val="en-US"/>
+        </w:rPr>
+        <w:t>O(</w:t>
+      </w:r>
+      <w:proofErr w:type="gramEnd"/>
+      <w:r>
+        <w:rPr>
+          <w:lang w:val="en-US"/>
+        </w:rPr>
+        <w:t>1)</w:t>
+      </w:r>
+    </w:p>
+    <w:p>
+      <w:pPr>
+        <w:pStyle w:val="ListParagraph"/>
+        <w:numPr>
+          <w:ilvl w:val="3"/>
+          <w:numId w:val="11"/>
+        </w:numPr>
+        <w:rPr>
+          <w:lang w:val="en-US"/>
+        </w:rPr>
+      </w:pPr>
+      <w:r>
+        <w:rPr>
+          <w:lang w:val="en-US"/>
+        </w:rPr>
+        <w:t>Well-defined id</w:t>
+      </w:r>
+    </w:p>
+    <w:p>
+      <w:pPr>
+        <w:pStyle w:val="ListParagraph"/>
+        <w:numPr>
+          <w:ilvl w:val="2"/>
+          <w:numId w:val="11"/>
+        </w:numPr>
+        <w:rPr>
+          <w:lang w:val="en-US"/>
+        </w:rPr>
+      </w:pPr>
+      <w:r>
+        <w:rPr>
+          <w:lang w:val="en-US"/>
+        </w:rPr>
+        <w:t>Con</w:t>
+      </w:r>
+    </w:p>
+    <w:p>
+      <w:pPr>
+        <w:pStyle w:val="ListParagraph"/>
+        <w:numPr>
+          <w:ilvl w:val="3"/>
+          <w:numId w:val="11"/>
+        </w:numPr>
+        <w:rPr>
+          <w:lang w:val="en-US"/>
+        </w:rPr>
+      </w:pPr>
+      <w:r>
+        <w:rPr>
+          <w:lang w:val="en-US"/>
+        </w:rPr>
+        <w:t xml:space="preserve">Find O(n) to traverse the </w:t>
+      </w:r>
+      <w:proofErr w:type="gramStart"/>
+      <w:r>
+        <w:rPr>
+          <w:lang w:val="en-US"/>
+        </w:rPr>
+        <w:t>list</w:t>
+      </w:r>
+      <w:proofErr w:type="gramEnd"/>
+    </w:p>
+    <w:p>
+      <w:pPr>
+        <w:pStyle w:val="ListParagraph"/>
+        <w:numPr>
+          <w:ilvl w:val="3"/>
+          <w:numId w:val="11"/>
+        </w:numPr>
+        <w:rPr>
+          <w:lang w:val="en-US"/>
+        </w:rPr>
+      </w:pPr>
+      <w:proofErr w:type="gramStart"/>
+      <w:r>
+        <w:rPr>
+          <w:lang w:val="en-US"/>
+        </w:rPr>
+        <w:t>Union(</w:t>
+      </w:r>
+      <w:proofErr w:type="gramEnd"/>
+      <w:r>
+        <w:rPr>
+          <w:lang w:val="en-US"/>
+        </w:rPr>
+        <w:t>x, y) only if we can get the tail of x</w:t>
+      </w:r>
     </w:p>
     <w:p>
       <w:pPr>
@@ -3028,6 +6155,95 @@
     </w:lvl>
   </w:abstractNum>
   <w:abstractNum w:abstractNumId="8" w15:restartNumberingAfterBreak="0">
+    <w:nsid w:val="443B55C1"/>
+    <w:multiLevelType w:val="hybridMultilevel"/>
+    <w:tmpl w:val="8F8681FC"/>
+    <w:lvl w:ilvl="0" w:tplc="11DA244A">
+      <w:start w:val="1"/>
+      <w:numFmt w:val="decimal"/>
+      <w:lvlText w:val="%1."/>
+      <w:lvlJc w:val="left"/>
+      <w:pPr>
+        <w:ind w:left="1080" w:hanging="360"/>
+      </w:pPr>
+      <w:rPr>
+        <w:rFonts w:hint="default"/>
+      </w:rPr>
+    </w:lvl>
+    <w:lvl w:ilvl="1" w:tplc="0C000019">
+      <w:start w:val="1"/>
+      <w:numFmt w:val="lowerLetter"/>
+      <w:lvlText w:val="%2."/>
+      <w:lvlJc w:val="left"/>
+      <w:pPr>
+        <w:ind w:left="1800" w:hanging="360"/>
+      </w:pPr>
+    </w:lvl>
+    <w:lvl w:ilvl="2" w:tplc="0C00001B">
+      <w:start w:val="1"/>
+      <w:numFmt w:val="lowerRoman"/>
+      <w:lvlText w:val="%3."/>
+      <w:lvlJc w:val="right"/>
+      <w:pPr>
+        <w:ind w:left="2520" w:hanging="180"/>
+      </w:pPr>
+    </w:lvl>
+    <w:lvl w:ilvl="3" w:tplc="0C00000F">
+      <w:start w:val="1"/>
+      <w:numFmt w:val="decimal"/>
+      <w:lvlText w:val="%4."/>
+      <w:lvlJc w:val="left"/>
+      <w:pPr>
+        <w:ind w:left="3240" w:hanging="360"/>
+      </w:pPr>
+    </w:lvl>
+    <w:lvl w:ilvl="4" w:tplc="0C000019">
+      <w:start w:val="1"/>
+      <w:numFmt w:val="lowerLetter"/>
+      <w:lvlText w:val="%5."/>
+      <w:lvlJc w:val="left"/>
+      <w:pPr>
+        <w:ind w:left="3960" w:hanging="360"/>
+      </w:pPr>
+    </w:lvl>
+    <w:lvl w:ilvl="5" w:tplc="0C00001B" w:tentative="1">
+      <w:start w:val="1"/>
+      <w:numFmt w:val="lowerRoman"/>
+      <w:lvlText w:val="%6."/>
+      <w:lvlJc w:val="right"/>
+      <w:pPr>
+        <w:ind w:left="4680" w:hanging="180"/>
+      </w:pPr>
+    </w:lvl>
+    <w:lvl w:ilvl="6" w:tplc="0C00000F" w:tentative="1">
+      <w:start w:val="1"/>
+      <w:numFmt w:val="decimal"/>
+      <w:lvlText w:val="%7."/>
+      <w:lvlJc w:val="left"/>
+      <w:pPr>
+        <w:ind w:left="5400" w:hanging="360"/>
+      </w:pPr>
+    </w:lvl>
+    <w:lvl w:ilvl="7" w:tplc="0C000019" w:tentative="1">
+      <w:start w:val="1"/>
+      <w:numFmt w:val="lowerLetter"/>
+      <w:lvlText w:val="%8."/>
+      <w:lvlJc w:val="left"/>
+      <w:pPr>
+        <w:ind w:left="6120" w:hanging="360"/>
+      </w:pPr>
+    </w:lvl>
+    <w:lvl w:ilvl="8" w:tplc="0C00001B" w:tentative="1">
+      <w:start w:val="1"/>
+      <w:numFmt w:val="lowerRoman"/>
+      <w:lvlText w:val="%9."/>
+      <w:lvlJc w:val="right"/>
+      <w:pPr>
+        <w:ind w:left="6840" w:hanging="180"/>
+      </w:pPr>
+    </w:lvl>
+  </w:abstractNum>
+  <w:abstractNum w:abstractNumId="9" w15:restartNumberingAfterBreak="0">
     <w:nsid w:val="5EC039A1"/>
     <w:multiLevelType w:val="hybridMultilevel"/>
     <w:tmpl w:val="6F70B2FA"/>
@@ -3116,7 +6332,7 @@
       </w:pPr>
     </w:lvl>
   </w:abstractNum>
-  <w:abstractNum w:abstractNumId="9" w15:restartNumberingAfterBreak="0">
+  <w:abstractNum w:abstractNumId="10" w15:restartNumberingAfterBreak="0">
     <w:nsid w:val="623C5B70"/>
     <w:multiLevelType w:val="hybridMultilevel"/>
     <w:tmpl w:val="22E65C1A"/>
@@ -3215,10 +6431,10 @@
     <w:abstractNumId w:val="6"/>
   </w:num>
   <w:num w:numId="4">
-    <w:abstractNumId w:val="8"/>
+    <w:abstractNumId w:val="9"/>
   </w:num>
   <w:num w:numId="5">
-    <w:abstractNumId w:val="9"/>
+    <w:abstractNumId w:val="10"/>
   </w:num>
   <w:num w:numId="6">
     <w:abstractNumId w:val="3"/>
@@ -3234,6 +6450,9 @@
   </w:num>
   <w:num w:numId="10">
     <w:abstractNumId w:val="7"/>
+  </w:num>
+  <w:num w:numId="11">
+    <w:abstractNumId w:val="8"/>
   </w:num>
 </w:numbering>
 </file>

</xml_diff>